<commit_message>
End of slides for presentation 2
</commit_message>
<xml_diff>
--- a/period-4/seminar-2/presentation-2/presentation-2-guide.docx
+++ b/period-4/seminar-2/presentation-2/presentation-2-guide.docx
@@ -35,9 +35,67 @@
     </w:p>
     <w:p>
       <w:pPr>
+        <w:rPr>
+          <w:rFonts w:ascii="Cardo" w:hAnsi="Cardo" w:cs="Cardo"/>
+          <w:i/>
+          <w:sz w:val="24"/>
+        </w:rPr>
+      </w:pPr>
+      <w:r>
+        <w:rPr>
+          <w:rFonts w:ascii="Cardo" w:hAnsi="Cardo" w:cs="Cardo"/>
+          <w:i/>
+          <w:sz w:val="24"/>
+        </w:rPr>
+        <w:t xml:space="preserve">Hi, good afternoon all, in this presentation I will talk about the progress made during our first year of work in our thesis &lt;&lt;Smart usage… for mobile sensing apps&gt;&gt;, a collaborative work with my advisors Dr. CTH and HGZ </w:t>
+      </w:r>
+      <w:r>
+        <w:rPr>
+          <w:rFonts w:ascii="Cardo" w:hAnsi="Cardo" w:cs="Cardo"/>
+          <w:i/>
+          <w:sz w:val="24"/>
+        </w:rPr>
+        <w:t>PhD</w:t>
+      </w:r>
+      <w:r>
+        <w:rPr>
+          <w:rFonts w:ascii="Cardo" w:hAnsi="Cardo" w:cs="Cardo"/>
+          <w:i/>
+          <w:sz w:val="24"/>
+        </w:rPr>
+        <w:t>.</w:t>
+      </w:r>
+    </w:p>
+    <w:p>
+      <w:pPr>
+        <w:rPr>
+          <w:rFonts w:ascii="Cardo" w:hAnsi="Cardo" w:cs="Cardo"/>
+          <w:i/>
+          <w:sz w:val="24"/>
+        </w:rPr>
+      </w:pPr>
+      <w:r>
+        <w:rPr>
+          <w:rFonts w:ascii="Cardo" w:hAnsi="Cardo" w:cs="Cardo"/>
+          <w:i/>
+          <w:sz w:val="24"/>
+        </w:rPr>
+        <w:t>For this purpose, I will cover an agenda that is roughly focused on reviewing the problem statement, the review of state of art and the first experimental results regarding to our methodology.</w:t>
+      </w:r>
+    </w:p>
+    <w:p>
+      <w:pPr>
         <w:jc w:val="center"/>
         <w:rPr>
           <w:rFonts w:ascii="Cardo" w:hAnsi="Cardo" w:cs="Cardo"/>
+        </w:rPr>
+      </w:pPr>
+    </w:p>
+    <w:p>
+      <w:pPr>
+        <w:jc w:val="center"/>
+        <w:rPr>
+          <w:rFonts w:ascii="Cardo" w:hAnsi="Cardo" w:cs="Cardo"/>
           <w:b/>
           <w:sz w:val="24"/>
         </w:rPr>
@@ -91,6 +149,48 @@
     </w:p>
     <w:p>
       <w:pPr>
+        <w:rPr>
+          <w:rFonts w:ascii="Cardo" w:hAnsi="Cardo" w:cs="Cardo"/>
+          <w:i/>
+          <w:sz w:val="24"/>
+        </w:rPr>
+      </w:pPr>
+      <w:r>
+        <w:rPr>
+          <w:rFonts w:ascii="Cardo" w:hAnsi="Cardo" w:cs="Cardo"/>
+          <w:i/>
+          <w:sz w:val="24"/>
+        </w:rPr>
+        <w:t>One of the reasons smartphones are so popular is because of the advances produced in their computation, sensing and communication dimensions</w:t>
+      </w:r>
+      <w:r>
+        <w:rPr>
+          <w:rFonts w:ascii="Cardo" w:hAnsi="Cardo" w:cs="Cardo"/>
+          <w:i/>
+          <w:sz w:val="24"/>
+        </w:rPr>
+        <w:t>. In particular, the sensing facilities are helpful to aid interaction with user, and also for knowing about surrounding environment. Because of this, smartphones are achieving context-awareness, being able to understand aspects about user activity.</w:t>
+      </w:r>
+    </w:p>
+    <w:p>
+      <w:pPr>
+        <w:rPr>
+          <w:rFonts w:ascii="Cardo" w:hAnsi="Cardo" w:cs="Cardo"/>
+          <w:i/>
+          <w:sz w:val="24"/>
+        </w:rPr>
+      </w:pPr>
+      <w:r>
+        <w:rPr>
+          <w:rFonts w:ascii="Cardo" w:hAnsi="Cardo" w:cs="Cardo"/>
+          <w:i/>
+          <w:sz w:val="24"/>
+        </w:rPr>
+        <w:t>However, the usage of sensors cannot be indiscriminate because of associated energy consumption, especially in the mobile devices with batteries growing only 10% each year. This issue becomes critical for mobile sensing applications, which require continuous access to sensing infrastructure over the next stages.</w:t>
+      </w:r>
+    </w:p>
+    <w:p>
+      <w:pPr>
         <w:pStyle w:val="Prrafodelista"/>
         <w:numPr>
           <w:ilvl w:val="0"/>
@@ -176,14 +276,6 @@
           <w:sz w:val="24"/>
         </w:rPr>
       </w:pPr>
-    </w:p>
-    <w:p>
-      <w:pPr>
-        <w:rPr>
-          <w:rFonts w:ascii="Cardo" w:hAnsi="Cardo" w:cs="Cardo"/>
-          <w:sz w:val="24"/>
-        </w:rPr>
-      </w:pPr>
       <w:r>
         <w:rPr>
           <w:rFonts w:ascii="Cardo" w:hAnsi="Cardo" w:cs="Cardo"/>
@@ -201,6 +293,40 @@
     </w:p>
     <w:p>
       <w:pPr>
+        <w:rPr>
+          <w:rFonts w:ascii="Cardo" w:hAnsi="Cardo" w:cs="Cardo"/>
+          <w:i/>
+          <w:sz w:val="24"/>
+        </w:rPr>
+      </w:pPr>
+      <w:r>
+        <w:rPr>
+          <w:rFonts w:ascii="Cardo" w:hAnsi="Cardo" w:cs="Cardo"/>
+          <w:i/>
+          <w:sz w:val="24"/>
+        </w:rPr>
+        <w:lastRenderedPageBreak/>
+        <w:t>As we can see, there are several stages that resemble the classic pattern recognition procedures</w:t>
+      </w:r>
+      <w:r>
+        <w:rPr>
+          <w:rFonts w:ascii="Cardo" w:hAnsi="Cardo" w:cs="Cardo"/>
+          <w:i/>
+          <w:sz w:val="24"/>
+        </w:rPr>
+        <w:t>.</w:t>
+      </w:r>
+      <w:r>
+        <w:rPr>
+          <w:rFonts w:ascii="Cardo" w:hAnsi="Cardo" w:cs="Cardo"/>
+          <w:i/>
+          <w:sz w:val="24"/>
+        </w:rPr>
+        <w:t xml:space="preserve"> Each of these stages present different challenges. Since the larger proportion of energy consumed is due to the access to sensors, one may try to use them less frequently, but this would reduce the accuracy on the activity being tracked, raising an accuracy-energy consumption tradeoff. How can this problem be faced?</w:t>
+      </w:r>
+    </w:p>
+    <w:p>
+      <w:pPr>
         <w:pStyle w:val="Prrafodelista"/>
         <w:numPr>
           <w:ilvl w:val="0"/>
@@ -271,6 +397,123 @@
     </w:p>
     <w:p>
       <w:pPr>
+        <w:rPr>
+          <w:rFonts w:ascii="Cardo" w:hAnsi="Cardo" w:cs="Cardo"/>
+          <w:i/>
+          <w:sz w:val="24"/>
+        </w:rPr>
+      </w:pPr>
+      <w:r>
+        <w:rPr>
+          <w:rFonts w:ascii="Cardo" w:hAnsi="Cardo" w:cs="Cardo"/>
+          <w:i/>
+          <w:sz w:val="24"/>
+        </w:rPr>
+        <w:t>For this purpose, our hypothesis is that by using intelligent policies that are produced through context information built from sensors data, is possible to reduce the energy consumption of mobile devices when accessing continuously to sensors.</w:t>
+      </w:r>
+    </w:p>
+    <w:p>
+      <w:pPr>
+        <w:rPr>
+          <w:rFonts w:ascii="Cardo" w:hAnsi="Cardo" w:cs="Cardo"/>
+          <w:i/>
+          <w:sz w:val="24"/>
+        </w:rPr>
+      </w:pPr>
+      <w:r>
+        <w:rPr>
+          <w:rFonts w:ascii="Cardo" w:hAnsi="Cardo" w:cs="Cardo"/>
+          <w:i/>
+          <w:sz w:val="24"/>
+        </w:rPr>
+        <w:t>We refer to a policy as a special rule that defines how sensors should be selected and configured for reducing energy consumption and achieving mobile sensing app requirements. It is intelligent since it can self-adapt to changes in context information.</w:t>
+      </w:r>
+    </w:p>
+    <w:p>
+      <w:pPr>
+        <w:rPr>
+          <w:rFonts w:ascii="Cardo" w:hAnsi="Cardo" w:cs="Cardo"/>
+          <w:i/>
+          <w:sz w:val="24"/>
+        </w:rPr>
+      </w:pPr>
+      <w:r>
+        <w:rPr>
+          <w:rFonts w:ascii="Cardo" w:hAnsi="Cardo" w:cs="Cardo"/>
+          <w:i/>
+          <w:sz w:val="24"/>
+        </w:rPr>
+        <w:t>Our research is aimed at inferring this context information as mobility patterns, employing GPS and inertial sensors data, and consuming this information for energy efficient support of LBS. We focused on the GPS and mobility scenario, since:</w:t>
+      </w:r>
+    </w:p>
+    <w:p>
+      <w:pPr>
+        <w:pStyle w:val="Prrafodelista"/>
+        <w:numPr>
+          <w:ilvl w:val="0"/>
+          <w:numId w:val="5"/>
+        </w:numPr>
+        <w:rPr>
+          <w:rFonts w:ascii="Cardo" w:hAnsi="Cardo" w:cs="Cardo"/>
+          <w:i/>
+          <w:sz w:val="24"/>
+        </w:rPr>
+      </w:pPr>
+      <w:r>
+        <w:rPr>
+          <w:rFonts w:ascii="Cardo" w:hAnsi="Cardo" w:cs="Cardo"/>
+          <w:i/>
+          <w:sz w:val="24"/>
+        </w:rPr>
+        <w:t>GPS and mobility is a trend.</w:t>
+      </w:r>
+    </w:p>
+    <w:p>
+      <w:pPr>
+        <w:pStyle w:val="Prrafodelista"/>
+        <w:numPr>
+          <w:ilvl w:val="0"/>
+          <w:numId w:val="5"/>
+        </w:numPr>
+        <w:rPr>
+          <w:rFonts w:ascii="Cardo" w:hAnsi="Cardo" w:cs="Cardo"/>
+          <w:i/>
+          <w:sz w:val="24"/>
+        </w:rPr>
+      </w:pPr>
+      <w:r>
+        <w:rPr>
+          <w:rFonts w:ascii="Cardo" w:hAnsi="Cardo" w:cs="Cardo"/>
+          <w:i/>
+          <w:sz w:val="24"/>
+        </w:rPr>
+        <w:t>Offers the largest power savings when correctly employed</w:t>
+      </w:r>
+    </w:p>
+    <w:p>
+      <w:pPr>
+        <w:pStyle w:val="Prrafodelista"/>
+        <w:numPr>
+          <w:ilvl w:val="0"/>
+          <w:numId w:val="5"/>
+        </w:numPr>
+        <w:rPr>
+          <w:rFonts w:ascii="Cardo" w:hAnsi="Cardo" w:cs="Cardo"/>
+          <w:i/>
+          <w:sz w:val="24"/>
+        </w:rPr>
+      </w:pPr>
+      <w:r>
+        <w:rPr>
+          <w:rFonts w:ascii="Cardo" w:hAnsi="Cardo" w:cs="Cardo"/>
+          <w:i/>
+          <w:sz w:val="24"/>
+        </w:rPr>
+        <w:t>Mobility aspects are a transversal factor in mobile apps. After all, a mobile phone is mobile!</w:t>
+      </w:r>
+    </w:p>
+    <w:p>
+      <w:pPr>
         <w:pStyle w:val="Prrafodelista"/>
         <w:numPr>
           <w:ilvl w:val="0"/>
@@ -326,6 +569,7 @@
           <w:rFonts w:ascii="Cardo" w:hAnsi="Cardo" w:cs="Cardo"/>
           <w:sz w:val="24"/>
         </w:rPr>
+        <w:lastRenderedPageBreak/>
         <w:t>We are focused on employing GPS, inertial sensors and other sources of context information as mobility patterns and employing such information for producing power savings.</w:t>
       </w:r>
     </w:p>
@@ -348,631 +592,917 @@
           <w:b/>
           <w:sz w:val="24"/>
         </w:rPr>
+        <w:t>The context inferred by the app is different from the employed for adapting sensory operations</w:t>
+      </w:r>
+    </w:p>
+    <w:p>
+      <w:pPr>
+        <w:pStyle w:val="Prrafodelista"/>
+        <w:numPr>
+          <w:ilvl w:val="1"/>
+          <w:numId w:val="2"/>
+        </w:numPr>
+        <w:rPr>
+          <w:rFonts w:ascii="Cardo" w:hAnsi="Cardo" w:cs="Cardo"/>
+          <w:b/>
+          <w:sz w:val="24"/>
+        </w:rPr>
+      </w:pPr>
+      <w:r>
+        <w:rPr>
+          <w:rFonts w:ascii="Cardo" w:hAnsi="Cardo" w:cs="Cardo"/>
+          <w:b/>
+          <w:sz w:val="24"/>
+        </w:rPr>
+        <w:t>GPS and mobility is a trend.</w:t>
+      </w:r>
+    </w:p>
+    <w:p>
+      <w:pPr>
+        <w:pStyle w:val="Prrafodelista"/>
+        <w:numPr>
+          <w:ilvl w:val="1"/>
+          <w:numId w:val="2"/>
+        </w:numPr>
+        <w:rPr>
+          <w:rFonts w:ascii="Cardo" w:hAnsi="Cardo" w:cs="Cardo"/>
+          <w:b/>
+          <w:sz w:val="24"/>
+        </w:rPr>
+      </w:pPr>
+      <w:r>
+        <w:rPr>
+          <w:rFonts w:ascii="Cardo" w:hAnsi="Cardo" w:cs="Cardo"/>
+          <w:b/>
+          <w:sz w:val="24"/>
+        </w:rPr>
+        <w:t>Offers the largest power savings when correctly employed</w:t>
+      </w:r>
+    </w:p>
+    <w:p>
+      <w:pPr>
+        <w:pStyle w:val="Prrafodelista"/>
+        <w:numPr>
+          <w:ilvl w:val="1"/>
+          <w:numId w:val="2"/>
+        </w:numPr>
+        <w:rPr>
+          <w:rFonts w:ascii="Cardo" w:hAnsi="Cardo" w:cs="Cardo"/>
+          <w:b/>
+          <w:sz w:val="24"/>
+        </w:rPr>
+      </w:pPr>
+      <w:r>
+        <w:rPr>
+          <w:rFonts w:ascii="Cardo" w:hAnsi="Cardo" w:cs="Cardo"/>
+          <w:b/>
+          <w:sz w:val="24"/>
+        </w:rPr>
+        <w:t>Mobility aspects are a transversal factor in mobile apps. After all, a mobile phone is mobile!</w:t>
+      </w:r>
+    </w:p>
+    <w:p>
+      <w:pPr>
+        <w:pStyle w:val="Prrafodelista"/>
+        <w:ind w:left="360"/>
+        <w:rPr>
+          <w:rFonts w:ascii="Cardo" w:hAnsi="Cardo" w:cs="Cardo"/>
+          <w:sz w:val="24"/>
+        </w:rPr>
+      </w:pPr>
+    </w:p>
+    <w:p>
+      <w:pPr>
+        <w:rPr>
+          <w:rFonts w:ascii="Cardo" w:hAnsi="Cardo" w:cs="Cardo"/>
+          <w:sz w:val="24"/>
+        </w:rPr>
+      </w:pPr>
+      <w:r>
+        <w:rPr>
+          <w:rFonts w:ascii="Cardo" w:hAnsi="Cardo" w:cs="Cardo"/>
+          <w:sz w:val="24"/>
+        </w:rPr>
+        <w:t>Slide 6</w:t>
+      </w:r>
+      <w:r>
+        <w:rPr>
+          <w:rFonts w:ascii="Cardo" w:hAnsi="Cardo" w:cs="Cardo"/>
+          <w:sz w:val="24"/>
+        </w:rPr>
+        <w:t xml:space="preserve"> [Problem statement]</w:t>
+      </w:r>
+    </w:p>
+    <w:p>
+      <w:pPr>
+        <w:rPr>
+          <w:rFonts w:ascii="Cardo" w:hAnsi="Cardo" w:cs="Cardo"/>
+          <w:i/>
+          <w:sz w:val="24"/>
+        </w:rPr>
+      </w:pPr>
+      <w:r>
+        <w:rPr>
+          <w:rFonts w:ascii="Cardo" w:hAnsi="Cardo" w:cs="Cardo"/>
+          <w:i/>
+          <w:sz w:val="24"/>
+        </w:rPr>
+        <w:t>Now, assessing such hypothesis is a hard task, since it should be performed lightweight in computation and sensing terms</w:t>
+      </w:r>
+      <w:r>
+        <w:rPr>
+          <w:rFonts w:ascii="Cardo" w:hAnsi="Cardo" w:cs="Cardo"/>
+          <w:i/>
+          <w:sz w:val="24"/>
+        </w:rPr>
+        <w:t>. In this regard, our hypothesis might be verified if the overall scenario is divided into two main problems. The first one is the identification of a mobility pattern, and it is defined as follows</w:t>
+      </w:r>
+      <w:proofErr w:type="gramStart"/>
+      <w:r>
+        <w:rPr>
+          <w:rFonts w:ascii="Cardo" w:hAnsi="Cardo" w:cs="Cardo"/>
+          <w:i/>
+          <w:sz w:val="24"/>
+        </w:rPr>
+        <w:t>:…</w:t>
+      </w:r>
+      <w:proofErr w:type="gramEnd"/>
+    </w:p>
+    <w:p>
+      <w:pPr>
+        <w:rPr>
+          <w:rFonts w:ascii="Cardo" w:hAnsi="Cardo" w:cs="Cardo"/>
+          <w:i/>
+          <w:sz w:val="24"/>
+        </w:rPr>
+      </w:pPr>
+      <w:r>
+        <w:rPr>
+          <w:rFonts w:ascii="Cardo" w:hAnsi="Cardo" w:cs="Cardo"/>
+          <w:i/>
+          <w:sz w:val="24"/>
+        </w:rPr>
+        <w:t>Each of the mobility patterns has additional context information that involves time-domain attributes, for instance the ones shown in Figure…</w:t>
+      </w:r>
+    </w:p>
+    <w:p>
+      <w:pPr>
+        <w:rPr>
+          <w:rFonts w:ascii="Cardo" w:hAnsi="Cardo" w:cs="Cardo"/>
+          <w:i/>
+          <w:sz w:val="24"/>
+        </w:rPr>
+      </w:pPr>
+      <w:r>
+        <w:rPr>
+          <w:rFonts w:ascii="Cardo" w:hAnsi="Cardo" w:cs="Cardo"/>
+          <w:i/>
+          <w:sz w:val="24"/>
+        </w:rPr>
+        <w:t xml:space="preserve">Thanks to this context-information, learning from user is possible and from this we can improve the decision making for accessing sensors, which is </w:t>
+      </w:r>
+      <w:r>
+        <w:rPr>
+          <w:rFonts w:ascii="Cardo" w:hAnsi="Cardo" w:cs="Cardo"/>
+          <w:i/>
+          <w:sz w:val="24"/>
+        </w:rPr>
+        <w:t>precisely</w:t>
+      </w:r>
+      <w:r>
+        <w:rPr>
+          <w:rFonts w:ascii="Cardo" w:hAnsi="Cardo" w:cs="Cardo"/>
+          <w:i/>
+          <w:sz w:val="24"/>
+        </w:rPr>
+        <w:t xml:space="preserve"> …</w:t>
+      </w:r>
+    </w:p>
+    <w:p>
+      <w:pPr>
+        <w:pStyle w:val="Prrafodelista"/>
+        <w:numPr>
+          <w:ilvl w:val="0"/>
+          <w:numId w:val="2"/>
+        </w:numPr>
+        <w:rPr>
+          <w:rFonts w:ascii="Cardo" w:hAnsi="Cardo" w:cs="Cardo"/>
+          <w:sz w:val="24"/>
+        </w:rPr>
+      </w:pPr>
+      <w:r>
+        <w:rPr>
+          <w:rFonts w:ascii="Cardo" w:hAnsi="Cardo" w:cs="Cardo"/>
+          <w:sz w:val="24"/>
+        </w:rPr>
+        <w:t>Achieving and proving the hypothesis is hard, it should be performed lightweight in computing and sensing aspects.</w:t>
+      </w:r>
+    </w:p>
+    <w:p>
+      <w:pPr>
+        <w:pStyle w:val="Prrafodelista"/>
+        <w:numPr>
+          <w:ilvl w:val="0"/>
+          <w:numId w:val="2"/>
+        </w:numPr>
+        <w:rPr>
+          <w:rFonts w:ascii="Cardo" w:hAnsi="Cardo" w:cs="Cardo"/>
+          <w:sz w:val="24"/>
+        </w:rPr>
+      </w:pPr>
+      <w:r>
+        <w:rPr>
+          <w:rFonts w:ascii="Cardo" w:hAnsi="Cardo" w:cs="Cardo"/>
+          <w:sz w:val="24"/>
+        </w:rPr>
+        <w:t>For proving our hypothesis, and from the overall scenario, we identify that there are two problems that need solution for achieving power savings.</w:t>
+      </w:r>
+    </w:p>
+    <w:p>
+      <w:pPr>
+        <w:pStyle w:val="Prrafodelista"/>
+        <w:numPr>
+          <w:ilvl w:val="0"/>
+          <w:numId w:val="2"/>
+        </w:numPr>
+        <w:rPr>
+          <w:rFonts w:ascii="Cardo" w:hAnsi="Cardo" w:cs="Cardo"/>
+          <w:sz w:val="24"/>
+        </w:rPr>
+      </w:pPr>
+      <w:r>
+        <w:rPr>
+          <w:rFonts w:ascii="Cardo" w:hAnsi="Cardo" w:cs="Cardo"/>
+          <w:sz w:val="24"/>
+        </w:rPr>
+        <w:t>The first one is the actual identification of a mobility pattern and it is defined as follows…</w:t>
+      </w:r>
+    </w:p>
+    <w:p>
+      <w:pPr>
+        <w:pStyle w:val="Prrafodelista"/>
+        <w:numPr>
+          <w:ilvl w:val="0"/>
+          <w:numId w:val="2"/>
+        </w:numPr>
+        <w:rPr>
+          <w:rFonts w:ascii="Cardo" w:hAnsi="Cardo" w:cs="Cardo"/>
+          <w:sz w:val="24"/>
+        </w:rPr>
+      </w:pPr>
+      <w:r>
+        <w:rPr>
+          <w:rFonts w:ascii="Cardo" w:hAnsi="Cardo" w:cs="Cardo"/>
+          <w:sz w:val="24"/>
+        </w:rPr>
+        <w:t>Now, each of these mobility patterns have associated meta-information, meta-data or additional context information that involves time domain attributes, for instance…</w:t>
+      </w:r>
+    </w:p>
+    <w:p>
+      <w:pPr>
+        <w:pStyle w:val="Prrafodelista"/>
+        <w:numPr>
+          <w:ilvl w:val="0"/>
+          <w:numId w:val="2"/>
+        </w:numPr>
+        <w:rPr>
+          <w:rFonts w:ascii="Cardo" w:hAnsi="Cardo" w:cs="Cardo"/>
+          <w:sz w:val="24"/>
+        </w:rPr>
+      </w:pPr>
+      <w:r>
+        <w:rPr>
+          <w:rFonts w:ascii="Cardo" w:hAnsi="Cardo" w:cs="Cardo"/>
+          <w:sz w:val="24"/>
+        </w:rPr>
+        <w:t>Thanks to these additional information, a learning from user is possible and from this information we can improve the decisions for sensor access, which is …</w:t>
+      </w:r>
+    </w:p>
+    <w:p>
+      <w:pPr>
+        <w:rPr>
+          <w:rFonts w:ascii="Cardo" w:hAnsi="Cardo" w:cs="Cardo"/>
+          <w:sz w:val="24"/>
+        </w:rPr>
+      </w:pPr>
+    </w:p>
+    <w:p>
+      <w:pPr>
+        <w:rPr>
+          <w:rFonts w:ascii="Cardo" w:hAnsi="Cardo" w:cs="Cardo"/>
+          <w:sz w:val="24"/>
+        </w:rPr>
+      </w:pPr>
+      <w:r>
+        <w:rPr>
+          <w:rFonts w:ascii="Cardo" w:hAnsi="Cardo" w:cs="Cardo"/>
+          <w:sz w:val="24"/>
+        </w:rPr>
+        <w:t xml:space="preserve">Slide </w:t>
+      </w:r>
+      <w:r>
+        <w:rPr>
+          <w:rFonts w:ascii="Cardo" w:hAnsi="Cardo" w:cs="Cardo"/>
+          <w:sz w:val="24"/>
+        </w:rPr>
+        <w:t>7</w:t>
+      </w:r>
+      <w:r>
+        <w:rPr>
+          <w:rFonts w:ascii="Cardo" w:hAnsi="Cardo" w:cs="Cardo"/>
+          <w:sz w:val="24"/>
+        </w:rPr>
+        <w:t xml:space="preserve"> [Problem statement]</w:t>
+      </w:r>
+    </w:p>
+    <w:p>
+      <w:pPr>
+        <w:rPr>
+          <w:rFonts w:ascii="Cardo" w:hAnsi="Cardo" w:cs="Cardo"/>
+          <w:i/>
+          <w:sz w:val="24"/>
+        </w:rPr>
+      </w:pPr>
+      <w:r>
+        <w:rPr>
+          <w:rFonts w:ascii="Cardo" w:hAnsi="Cardo" w:cs="Cardo"/>
+          <w:i/>
+          <w:sz w:val="24"/>
+        </w:rPr>
         <w:lastRenderedPageBreak/>
-        <w:t xml:space="preserve">The context inferred by the app is different from the employed for </w:t>
-      </w:r>
-      <w:r>
+        <w:t>The policy generation problem. This policy generation refers to produce the most adequate set of sensors and their associated configuration</w:t>
+      </w:r>
+      <w:r>
+        <w:rPr>
+          <w:rFonts w:ascii="Cardo" w:hAnsi="Cardo" w:cs="Cardo"/>
+          <w:i/>
+          <w:sz w:val="24"/>
+        </w:rPr>
+        <w:t xml:space="preserve"> for keeping the tracking of user as well as reducing the energy consumption. The generation of these policies must consider, or take as inputs, the information learned, mobile app requirement for accuracy, and the current battery level of the smartphone.</w:t>
+      </w:r>
+    </w:p>
+    <w:p>
+      <w:pPr>
+        <w:rPr>
+          <w:rFonts w:ascii="Cardo" w:hAnsi="Cardo" w:cs="Cardo"/>
+          <w:i/>
+          <w:sz w:val="24"/>
+        </w:rPr>
+      </w:pPr>
+      <w:r>
+        <w:rPr>
+          <w:rFonts w:ascii="Cardo" w:hAnsi="Cardo" w:cs="Cardo"/>
+          <w:i/>
+          <w:sz w:val="24"/>
+        </w:rPr>
+        <w:t>As can be identified, there is a link between these two problems …</w:t>
+      </w:r>
+    </w:p>
+    <w:p>
+      <w:pPr>
+        <w:pStyle w:val="Prrafodelista"/>
+        <w:numPr>
+          <w:ilvl w:val="0"/>
+          <w:numId w:val="2"/>
+        </w:numPr>
+        <w:rPr>
+          <w:rFonts w:ascii="Cardo" w:hAnsi="Cardo" w:cs="Cardo"/>
+          <w:sz w:val="24"/>
+        </w:rPr>
+      </w:pPr>
+      <w:r>
+        <w:rPr>
+          <w:rFonts w:ascii="Cardo" w:hAnsi="Cardo" w:cs="Cardo"/>
+          <w:sz w:val="24"/>
+        </w:rPr>
+        <w:t xml:space="preserve">… </w:t>
+      </w:r>
+      <w:proofErr w:type="gramStart"/>
+      <w:r>
+        <w:rPr>
+          <w:rFonts w:ascii="Cardo" w:hAnsi="Cardo" w:cs="Cardo"/>
+          <w:sz w:val="24"/>
+        </w:rPr>
+        <w:t>next</w:t>
+      </w:r>
+      <w:proofErr w:type="gramEnd"/>
+      <w:r>
+        <w:rPr>
+          <w:rFonts w:ascii="Cardo" w:hAnsi="Cardo" w:cs="Cardo"/>
+          <w:sz w:val="24"/>
+        </w:rPr>
+        <w:t xml:space="preserve"> problem. The policy generation problem refers to produce the best set of sensors and the associated configuration, from the learned information, mobile app requirements and energy status, for keeping the tracking of user as well as reducing energy consumption.</w:t>
+      </w:r>
+    </w:p>
+    <w:p>
+      <w:pPr>
+        <w:pStyle w:val="Prrafodelista"/>
+        <w:numPr>
+          <w:ilvl w:val="0"/>
+          <w:numId w:val="2"/>
+        </w:numPr>
+        <w:rPr>
+          <w:rFonts w:ascii="Cardo" w:hAnsi="Cardo" w:cs="Cardo"/>
+          <w:sz w:val="24"/>
+        </w:rPr>
+      </w:pPr>
+      <w:r>
+        <w:rPr>
+          <w:rFonts w:ascii="Cardo" w:hAnsi="Cardo" w:cs="Cardo"/>
+          <w:sz w:val="24"/>
+        </w:rPr>
+        <w:t>As we can identify, there is a link between these problems as shown…</w:t>
+      </w:r>
+    </w:p>
+    <w:p>
+      <w:pPr>
+        <w:rPr>
+          <w:rFonts w:ascii="Cardo" w:hAnsi="Cardo" w:cs="Cardo"/>
+          <w:sz w:val="24"/>
+        </w:rPr>
+      </w:pPr>
+    </w:p>
+    <w:p>
+      <w:pPr>
+        <w:rPr>
+          <w:rFonts w:ascii="Cardo" w:hAnsi="Cardo" w:cs="Cardo"/>
+          <w:sz w:val="24"/>
+        </w:rPr>
+      </w:pPr>
+      <w:r>
+        <w:rPr>
+          <w:rFonts w:ascii="Cardo" w:hAnsi="Cardo" w:cs="Cardo"/>
+          <w:sz w:val="24"/>
+        </w:rPr>
+        <w:t>Slide 8</w:t>
+      </w:r>
+      <w:r>
+        <w:rPr>
+          <w:rFonts w:ascii="Cardo" w:hAnsi="Cardo" w:cs="Cardo"/>
+          <w:sz w:val="24"/>
+        </w:rPr>
+        <w:t xml:space="preserve"> [Interaction between problems]</w:t>
+      </w:r>
+    </w:p>
+    <w:p>
+      <w:pPr>
+        <w:rPr>
+          <w:rFonts w:ascii="Cardo" w:hAnsi="Cardo" w:cs="Cardo"/>
+          <w:i/>
+          <w:sz w:val="24"/>
+        </w:rPr>
+      </w:pPr>
+      <w:r>
+        <w:rPr>
+          <w:rFonts w:ascii="Cardo" w:hAnsi="Cardo" w:cs="Cardo"/>
+          <w:i/>
+          <w:sz w:val="24"/>
+        </w:rPr>
+        <w:t>As shown in this figure. Basically, once we learn mobility patterns, we can leverage on such information</w:t>
+      </w:r>
+      <w:r>
+        <w:rPr>
+          <w:rFonts w:ascii="Cardo" w:hAnsi="Cardo" w:cs="Cardo"/>
+          <w:i/>
+          <w:sz w:val="24"/>
+        </w:rPr>
+        <w:t>, and consider other aspects,</w:t>
+      </w:r>
+      <w:r>
+        <w:rPr>
+          <w:rFonts w:ascii="Cardo" w:hAnsi="Cardo" w:cs="Cardo"/>
+          <w:i/>
+          <w:sz w:val="24"/>
+        </w:rPr>
+        <w:t xml:space="preserve"> for improving the access to sensors</w:t>
+      </w:r>
+      <w:r>
+        <w:rPr>
+          <w:rFonts w:ascii="Cardo" w:hAnsi="Cardo" w:cs="Cardo"/>
+          <w:i/>
+          <w:sz w:val="24"/>
+        </w:rPr>
+        <w:t xml:space="preserve"> in energy terms</w:t>
+      </w:r>
+      <w:r>
+        <w:rPr>
+          <w:rFonts w:ascii="Cardo" w:hAnsi="Cardo" w:cs="Cardo"/>
+          <w:i/>
+          <w:sz w:val="24"/>
+        </w:rPr>
+        <w:t>.</w:t>
+      </w:r>
+    </w:p>
+    <w:p>
+      <w:pPr>
+        <w:pStyle w:val="Prrafodelista"/>
+        <w:numPr>
+          <w:ilvl w:val="0"/>
+          <w:numId w:val="2"/>
+        </w:numPr>
+        <w:rPr>
+          <w:rFonts w:ascii="Cardo" w:hAnsi="Cardo" w:cs="Cardo"/>
+          <w:sz w:val="24"/>
+        </w:rPr>
+      </w:pPr>
+      <w:r>
+        <w:rPr>
+          <w:rFonts w:ascii="Cardo" w:hAnsi="Cardo" w:cs="Cardo"/>
+          <w:sz w:val="24"/>
+        </w:rPr>
+        <w:t xml:space="preserve">… </w:t>
+      </w:r>
+      <w:proofErr w:type="gramStart"/>
+      <w:r>
+        <w:rPr>
+          <w:rFonts w:ascii="Cardo" w:hAnsi="Cardo" w:cs="Cardo"/>
+          <w:sz w:val="24"/>
+        </w:rPr>
+        <w:t>in</w:t>
+      </w:r>
+      <w:proofErr w:type="gramEnd"/>
+      <w:r>
+        <w:rPr>
+          <w:rFonts w:ascii="Cardo" w:hAnsi="Cardo" w:cs="Cardo"/>
+          <w:sz w:val="24"/>
+        </w:rPr>
+        <w:t xml:space="preserve"> this slide. Once we learn, we can leverage on such information and other requirements for improving the access to sensors.</w:t>
+      </w:r>
+    </w:p>
+    <w:p>
+      <w:pPr>
+        <w:rPr>
+          <w:rFonts w:ascii="Cardo" w:hAnsi="Cardo" w:cs="Cardo"/>
+          <w:sz w:val="24"/>
+        </w:rPr>
+      </w:pPr>
+    </w:p>
+    <w:p>
+      <w:pPr>
+        <w:rPr>
+          <w:rFonts w:ascii="Cardo" w:hAnsi="Cardo" w:cs="Cardo"/>
+          <w:i/>
+          <w:sz w:val="24"/>
+        </w:rPr>
+      </w:pPr>
+      <w:r>
+        <w:rPr>
+          <w:rFonts w:ascii="Cardo" w:hAnsi="Cardo" w:cs="Cardo"/>
+          <w:sz w:val="24"/>
+        </w:rPr>
+        <w:t>Slide 9 [Objectives]</w:t>
+      </w:r>
+    </w:p>
+    <w:p>
+      <w:pPr>
+        <w:rPr>
+          <w:rFonts w:ascii="Cardo" w:hAnsi="Cardo" w:cs="Cardo"/>
+          <w:i/>
+          <w:sz w:val="24"/>
+        </w:rPr>
+      </w:pPr>
+      <w:r>
+        <w:rPr>
+          <w:rFonts w:ascii="Cardo" w:hAnsi="Cardo" w:cs="Cardo"/>
+          <w:i/>
+          <w:sz w:val="24"/>
+        </w:rPr>
+        <w:t xml:space="preserve">Then, unpinned from this set of problems, we aim to achieve the next objectives… </w:t>
+      </w:r>
+      <w:r>
+        <w:rPr>
+          <w:rFonts w:ascii="Cardo" w:hAnsi="Cardo" w:cs="Cardo"/>
+          <w:i/>
+          <w:sz w:val="24"/>
+        </w:rPr>
+        <w:t>For the sake of clarity, the scope of these objectives and the general perspective of our research is depicted as this figure …</w:t>
+      </w:r>
+    </w:p>
+    <w:p>
+      <w:pPr>
+        <w:pStyle w:val="Prrafodelista"/>
+        <w:numPr>
+          <w:ilvl w:val="0"/>
+          <w:numId w:val="2"/>
+        </w:numPr>
+        <w:rPr>
+          <w:rFonts w:ascii="Cardo" w:hAnsi="Cardo" w:cs="Cardo"/>
+          <w:sz w:val="24"/>
+        </w:rPr>
+      </w:pPr>
+      <w:r>
+        <w:rPr>
+          <w:rFonts w:ascii="Cardo" w:hAnsi="Cardo" w:cs="Cardo"/>
+          <w:sz w:val="24"/>
+        </w:rPr>
+        <w:t>Now, from these problems and the overall problematic, we aim to achieve the next objectives [enumerate them].</w:t>
+      </w:r>
+    </w:p>
+    <w:p>
+      <w:pPr>
+        <w:pStyle w:val="Prrafodelista"/>
+        <w:numPr>
+          <w:ilvl w:val="0"/>
+          <w:numId w:val="2"/>
+        </w:numPr>
+        <w:rPr>
+          <w:rFonts w:ascii="Cardo" w:hAnsi="Cardo" w:cs="Cardo"/>
+          <w:sz w:val="24"/>
+        </w:rPr>
+      </w:pPr>
+      <w:r>
+        <w:rPr>
+          <w:rFonts w:ascii="Cardo" w:hAnsi="Cardo" w:cs="Cardo"/>
+          <w:sz w:val="24"/>
+        </w:rPr>
+        <w:t>F</w:t>
+      </w:r>
+      <w:r>
+        <w:rPr>
+          <w:rFonts w:ascii="Cardo" w:hAnsi="Cardo" w:cs="Cardo"/>
+          <w:sz w:val="24"/>
+        </w:rPr>
+        <w:t xml:space="preserve">or the sake of clarity, </w:t>
+      </w:r>
+      <w:r>
+        <w:rPr>
+          <w:rFonts w:ascii="Cardo" w:hAnsi="Cardo" w:cs="Cardo"/>
+          <w:sz w:val="24"/>
+        </w:rPr>
+        <w:t xml:space="preserve">the scope of these objectives and the general perspective of our research is depicted as this figure </w:t>
+      </w:r>
+      <w:r>
+        <w:rPr>
+          <w:rFonts w:ascii="Cardo" w:hAnsi="Cardo" w:cs="Cardo"/>
+          <w:sz w:val="24"/>
+        </w:rPr>
+        <w:t>…</w:t>
+      </w:r>
+    </w:p>
+    <w:p>
+      <w:pPr>
+        <w:rPr>
+          <w:rFonts w:ascii="Cardo" w:hAnsi="Cardo" w:cs="Cardo"/>
+          <w:sz w:val="24"/>
+        </w:rPr>
+      </w:pPr>
+    </w:p>
+    <w:p>
+      <w:pPr>
+        <w:rPr>
+          <w:rFonts w:ascii="Cardo" w:hAnsi="Cardo" w:cs="Cardo"/>
+          <w:sz w:val="24"/>
+        </w:rPr>
+      </w:pPr>
+      <w:r>
+        <w:rPr>
+          <w:rFonts w:ascii="Cardo" w:hAnsi="Cardo" w:cs="Cardo"/>
+          <w:sz w:val="24"/>
+        </w:rPr>
+        <w:t xml:space="preserve">Slide </w:t>
+      </w:r>
+      <w:r>
+        <w:rPr>
+          <w:rFonts w:ascii="Cardo" w:hAnsi="Cardo" w:cs="Cardo"/>
+          <w:sz w:val="24"/>
+        </w:rPr>
+        <w:t>10</w:t>
+      </w:r>
+      <w:r>
+        <w:rPr>
+          <w:rFonts w:ascii="Cardo" w:hAnsi="Cardo" w:cs="Cardo"/>
+          <w:sz w:val="24"/>
+        </w:rPr>
+        <w:t xml:space="preserve"> [Problem’s scenario]</w:t>
+      </w:r>
+    </w:p>
+    <w:p>
+      <w:pPr>
+        <w:rPr>
+          <w:rFonts w:ascii="Cardo" w:hAnsi="Cardo" w:cs="Cardo"/>
+          <w:i/>
+          <w:sz w:val="24"/>
+        </w:rPr>
+      </w:pPr>
+      <w:r>
+        <w:rPr>
+          <w:rFonts w:ascii="Cardo" w:hAnsi="Cardo" w:cs="Cardo"/>
+          <w:i/>
+          <w:sz w:val="24"/>
+        </w:rPr>
+        <w:t xml:space="preserve">There is a user, permanently carrying a smartphone, moving between places along his-her daily activities, describing mobility patterns. We can observe that a perspective of this scenario consists on learning the places, and adequate sensing when the user is displacing between such </w:t>
+      </w:r>
+      <w:r>
+        <w:rPr>
+          <w:rFonts w:ascii="Cardo" w:hAnsi="Cardo" w:cs="Cardo"/>
+          <w:i/>
+          <w:sz w:val="24"/>
+        </w:rPr>
+        <w:lastRenderedPageBreak/>
+        <w:t xml:space="preserve">places. For learning places, we can rely on the GPS, WPS, </w:t>
+      </w:r>
+      <w:r>
+        <w:rPr>
+          <w:rFonts w:ascii="Cardo" w:hAnsi="Cardo" w:cs="Cardo"/>
+          <w:i/>
+          <w:sz w:val="24"/>
+        </w:rPr>
+        <w:t xml:space="preserve">as well as on </w:t>
+      </w:r>
+      <w:r>
+        <w:rPr>
+          <w:rFonts w:ascii="Cardo" w:hAnsi="Cardo" w:cs="Cardo"/>
+          <w:i/>
+          <w:sz w:val="24"/>
+        </w:rPr>
+        <w:t>wireless finger-printing</w:t>
+      </w:r>
+      <w:r>
+        <w:rPr>
+          <w:rFonts w:ascii="Cardo" w:hAnsi="Cardo" w:cs="Cardo"/>
+          <w:i/>
+          <w:sz w:val="24"/>
+        </w:rPr>
+        <w:t>. For adapting sensing while user is in motion, we can rely on the accelerometer and orientation sensors for detecting changes in trajectory, as well as in the learned information.</w:t>
+      </w:r>
+    </w:p>
+    <w:p>
+      <w:pPr>
+        <w:rPr>
+          <w:rFonts w:ascii="Cardo" w:hAnsi="Cardo" w:cs="Cardo"/>
+          <w:i/>
+          <w:sz w:val="24"/>
+        </w:rPr>
+      </w:pPr>
+      <w:r>
+        <w:rPr>
+          <w:rFonts w:ascii="Cardo" w:hAnsi="Cardo" w:cs="Cardo"/>
+          <w:i/>
+          <w:sz w:val="24"/>
+        </w:rPr>
+        <w:t>As a way to organizing and dividing the whole set of tasks to achieve these goals, we established this methodology…</w:t>
+      </w:r>
+    </w:p>
+    <w:p>
+      <w:pPr>
+        <w:pStyle w:val="Prrafodelista"/>
+        <w:numPr>
+          <w:ilvl w:val="0"/>
+          <w:numId w:val="2"/>
+        </w:numPr>
+        <w:rPr>
+          <w:rFonts w:ascii="Cardo" w:hAnsi="Cardo" w:cs="Cardo"/>
+          <w:sz w:val="24"/>
+        </w:rPr>
+      </w:pPr>
+      <w:r>
+        <w:rPr>
+          <w:rFonts w:ascii="Cardo" w:hAnsi="Cardo" w:cs="Cardo"/>
+          <w:sz w:val="24"/>
+        </w:rPr>
+        <w:t xml:space="preserve">… A user carrying a smartphone follows mobility patterns. </w:t>
+      </w:r>
+    </w:p>
+    <w:p>
+      <w:pPr>
+        <w:pStyle w:val="Prrafodelista"/>
+        <w:numPr>
+          <w:ilvl w:val="0"/>
+          <w:numId w:val="2"/>
+        </w:numPr>
+        <w:rPr>
+          <w:rFonts w:ascii="Cardo" w:hAnsi="Cardo" w:cs="Cardo"/>
+          <w:sz w:val="24"/>
+        </w:rPr>
+      </w:pPr>
+      <w:r>
+        <w:rPr>
+          <w:rFonts w:ascii="Cardo" w:hAnsi="Cardo" w:cs="Cardo"/>
+          <w:sz w:val="24"/>
+        </w:rPr>
+        <w:t>The user can go to workplace, and other points of interest.</w:t>
+      </w:r>
+    </w:p>
+    <w:p>
+      <w:pPr>
+        <w:pStyle w:val="Prrafodelista"/>
+        <w:numPr>
+          <w:ilvl w:val="0"/>
+          <w:numId w:val="2"/>
+        </w:numPr>
+        <w:rPr>
+          <w:rFonts w:ascii="Cardo" w:hAnsi="Cardo" w:cs="Cardo"/>
+          <w:sz w:val="24"/>
+        </w:rPr>
+      </w:pPr>
+      <w:r>
+        <w:rPr>
+          <w:rFonts w:ascii="Cardo" w:hAnsi="Cardo" w:cs="Cardo"/>
+          <w:sz w:val="24"/>
+        </w:rPr>
+        <w:t xml:space="preserve">We can learn these places and associated </w:t>
+      </w:r>
+      <w:r>
+        <w:rPr>
+          <w:rFonts w:ascii="Cardo" w:hAnsi="Cardo" w:cs="Cardo"/>
+          <w:i/>
+          <w:sz w:val="24"/>
+        </w:rPr>
+        <w:t>fingerprinting</w:t>
+      </w:r>
+      <w:r>
+        <w:rPr>
+          <w:rFonts w:ascii="Cardo" w:hAnsi="Cardo" w:cs="Cardo"/>
+          <w:sz w:val="24"/>
+        </w:rPr>
+        <w:t xml:space="preserve"> from wireless signal strength of access points if available.</w:t>
+      </w:r>
+    </w:p>
+    <w:p>
+      <w:pPr>
+        <w:pStyle w:val="Prrafodelista"/>
+        <w:numPr>
+          <w:ilvl w:val="0"/>
+          <w:numId w:val="2"/>
+        </w:numPr>
+        <w:rPr>
+          <w:rFonts w:ascii="Cardo" w:hAnsi="Cardo" w:cs="Cardo"/>
+          <w:sz w:val="24"/>
+        </w:rPr>
+      </w:pPr>
+      <w:r>
+        <w:rPr>
+          <w:rFonts w:ascii="Cardo" w:hAnsi="Cardo" w:cs="Cardo"/>
+          <w:sz w:val="24"/>
+        </w:rPr>
+        <w:t>We can also can detect changes in activity being performed and adapt accordingly.</w:t>
+      </w:r>
+    </w:p>
+    <w:p>
+      <w:pPr>
+        <w:pStyle w:val="Prrafodelista"/>
+        <w:numPr>
+          <w:ilvl w:val="0"/>
+          <w:numId w:val="2"/>
+        </w:numPr>
+        <w:rPr>
+          <w:rFonts w:ascii="Cardo" w:hAnsi="Cardo" w:cs="Cardo"/>
+          <w:sz w:val="24"/>
+        </w:rPr>
+      </w:pPr>
+      <w:r>
+        <w:rPr>
+          <w:rFonts w:ascii="Cardo" w:hAnsi="Cardo" w:cs="Cardo"/>
+          <w:sz w:val="24"/>
+        </w:rPr>
+        <w:t>In general, we try to learn and detect stay points and perform tracking of user.</w:t>
+      </w:r>
+    </w:p>
+    <w:p>
+      <w:pPr>
+        <w:pStyle w:val="Prrafodelista"/>
+        <w:numPr>
+          <w:ilvl w:val="0"/>
+          <w:numId w:val="2"/>
+        </w:numPr>
+        <w:rPr>
+          <w:rFonts w:ascii="Cardo" w:hAnsi="Cardo" w:cs="Cardo"/>
+          <w:sz w:val="24"/>
+        </w:rPr>
+      </w:pPr>
+      <w:r>
+        <w:rPr>
+          <w:rFonts w:ascii="Cardo" w:hAnsi="Cardo" w:cs="Cardo"/>
+          <w:sz w:val="24"/>
+        </w:rPr>
+        <w:t>As a way to organizing the different steps to achieve these goals, we established this…</w:t>
+      </w:r>
+    </w:p>
+    <w:p>
+      <w:pPr>
+        <w:rPr>
+          <w:rFonts w:ascii="Cardo" w:hAnsi="Cardo" w:cs="Cardo"/>
+          <w:sz w:val="24"/>
+        </w:rPr>
+      </w:pPr>
+      <w:bookmarkStart w:id="0" w:name="_GoBack"/>
+      <w:bookmarkEnd w:id="0"/>
+    </w:p>
+    <w:p>
+      <w:pPr>
+        <w:jc w:val="center"/>
         <w:rPr>
           <w:rFonts w:ascii="Cardo" w:hAnsi="Cardo" w:cs="Cardo"/>
           <w:b/>
           <w:sz w:val="24"/>
         </w:rPr>
-        <w:t>adapting</w:t>
-      </w:r>
+      </w:pPr>
       <w:r>
         <w:rPr>
           <w:rFonts w:ascii="Cardo" w:hAnsi="Cardo" w:cs="Cardo"/>
           <w:b/>
           <w:sz w:val="24"/>
         </w:rPr>
-        <w:t xml:space="preserve"> sensory operations</w:t>
-      </w:r>
-    </w:p>
-    <w:p>
-      <w:pPr>
-        <w:pStyle w:val="Prrafodelista"/>
-        <w:numPr>
-          <w:ilvl w:val="1"/>
-          <w:numId w:val="2"/>
-        </w:numPr>
-        <w:rPr>
-          <w:rFonts w:ascii="Cardo" w:hAnsi="Cardo" w:cs="Cardo"/>
-          <w:b/>
-          <w:sz w:val="24"/>
-        </w:rPr>
-      </w:pPr>
-      <w:r>
-        <w:rPr>
-          <w:rFonts w:ascii="Cardo" w:hAnsi="Cardo" w:cs="Cardo"/>
-          <w:b/>
-          <w:sz w:val="24"/>
-        </w:rPr>
-        <w:t>GPS and mobility is a trend.</w:t>
-      </w:r>
-    </w:p>
-    <w:p>
-      <w:pPr>
-        <w:pStyle w:val="Prrafodelista"/>
-        <w:numPr>
-          <w:ilvl w:val="1"/>
-          <w:numId w:val="2"/>
-        </w:numPr>
-        <w:rPr>
-          <w:rFonts w:ascii="Cardo" w:hAnsi="Cardo" w:cs="Cardo"/>
-          <w:b/>
-          <w:sz w:val="24"/>
-        </w:rPr>
-      </w:pPr>
-      <w:r>
-        <w:rPr>
-          <w:rFonts w:ascii="Cardo" w:hAnsi="Cardo" w:cs="Cardo"/>
-          <w:b/>
-          <w:sz w:val="24"/>
-        </w:rPr>
-        <w:t>Offers the largest power savings when correctly employed</w:t>
-      </w:r>
-    </w:p>
-    <w:p>
-      <w:pPr>
-        <w:pStyle w:val="Prrafodelista"/>
-        <w:numPr>
-          <w:ilvl w:val="1"/>
-          <w:numId w:val="2"/>
-        </w:numPr>
-        <w:rPr>
-          <w:rFonts w:ascii="Cardo" w:hAnsi="Cardo" w:cs="Cardo"/>
-          <w:b/>
-          <w:sz w:val="24"/>
-        </w:rPr>
-      </w:pPr>
-      <w:r>
-        <w:rPr>
-          <w:rFonts w:ascii="Cardo" w:hAnsi="Cardo" w:cs="Cardo"/>
-          <w:b/>
-          <w:sz w:val="24"/>
-        </w:rPr>
-        <w:t>Mobility aspects are a transversal factor in mobile apps. After all, a mobile phone is mobile!</w:t>
-      </w:r>
-    </w:p>
-    <w:p>
-      <w:pPr>
-        <w:pStyle w:val="Prrafodelista"/>
-        <w:ind w:left="360"/>
-        <w:rPr>
-          <w:rFonts w:ascii="Cardo" w:hAnsi="Cardo" w:cs="Cardo"/>
-          <w:sz w:val="24"/>
-        </w:rPr>
-      </w:pPr>
-    </w:p>
-    <w:p>
-      <w:pPr>
-        <w:rPr>
-          <w:rFonts w:ascii="Cardo" w:hAnsi="Cardo" w:cs="Cardo"/>
-          <w:sz w:val="24"/>
-        </w:rPr>
-      </w:pPr>
-      <w:r>
-        <w:rPr>
-          <w:rFonts w:ascii="Cardo" w:hAnsi="Cardo" w:cs="Cardo"/>
-          <w:sz w:val="24"/>
-        </w:rPr>
-        <w:t>Slide 6</w:t>
-      </w:r>
-      <w:r>
-        <w:rPr>
-          <w:rFonts w:ascii="Cardo" w:hAnsi="Cardo" w:cs="Cardo"/>
-          <w:sz w:val="24"/>
-        </w:rPr>
-        <w:t xml:space="preserve"> [Problem statement]</w:t>
-      </w:r>
-    </w:p>
-    <w:p>
-      <w:pPr>
-        <w:pStyle w:val="Prrafodelista"/>
-        <w:numPr>
-          <w:ilvl w:val="0"/>
-          <w:numId w:val="2"/>
-        </w:numPr>
-        <w:rPr>
-          <w:rFonts w:ascii="Cardo" w:hAnsi="Cardo" w:cs="Cardo"/>
-          <w:sz w:val="24"/>
-        </w:rPr>
-      </w:pPr>
-      <w:r>
-        <w:rPr>
-          <w:rFonts w:ascii="Cardo" w:hAnsi="Cardo" w:cs="Cardo"/>
-          <w:sz w:val="24"/>
-        </w:rPr>
-        <w:t>Achieving and proving the hypothesis is hard, it should be performed lightweight in computing and sensing aspects.</w:t>
-      </w:r>
-    </w:p>
-    <w:p>
-      <w:pPr>
-        <w:pStyle w:val="Prrafodelista"/>
-        <w:numPr>
-          <w:ilvl w:val="0"/>
-          <w:numId w:val="2"/>
-        </w:numPr>
-        <w:rPr>
-          <w:rFonts w:ascii="Cardo" w:hAnsi="Cardo" w:cs="Cardo"/>
-          <w:sz w:val="24"/>
-        </w:rPr>
-      </w:pPr>
-      <w:r>
-        <w:rPr>
-          <w:rFonts w:ascii="Cardo" w:hAnsi="Cardo" w:cs="Cardo"/>
-          <w:sz w:val="24"/>
-        </w:rPr>
-        <w:t>For proving our hypothesis, and from the overall scenario, we identify that there are two problems that need solution for achieving power savings.</w:t>
-      </w:r>
-    </w:p>
-    <w:p>
-      <w:pPr>
-        <w:pStyle w:val="Prrafodelista"/>
-        <w:numPr>
-          <w:ilvl w:val="0"/>
-          <w:numId w:val="2"/>
-        </w:numPr>
-        <w:rPr>
-          <w:rFonts w:ascii="Cardo" w:hAnsi="Cardo" w:cs="Cardo"/>
-          <w:sz w:val="24"/>
-        </w:rPr>
-      </w:pPr>
-      <w:r>
-        <w:rPr>
-          <w:rFonts w:ascii="Cardo" w:hAnsi="Cardo" w:cs="Cardo"/>
-          <w:sz w:val="24"/>
-        </w:rPr>
-        <w:t>The first one is the actual identification of a mobility pattern and it is defined as follows…</w:t>
-      </w:r>
-    </w:p>
-    <w:p>
-      <w:pPr>
-        <w:pStyle w:val="Prrafodelista"/>
-        <w:numPr>
-          <w:ilvl w:val="0"/>
-          <w:numId w:val="2"/>
-        </w:numPr>
-        <w:rPr>
-          <w:rFonts w:ascii="Cardo" w:hAnsi="Cardo" w:cs="Cardo"/>
-          <w:sz w:val="24"/>
-        </w:rPr>
-      </w:pPr>
-      <w:r>
-        <w:rPr>
-          <w:rFonts w:ascii="Cardo" w:hAnsi="Cardo" w:cs="Cardo"/>
-          <w:sz w:val="24"/>
-        </w:rPr>
-        <w:t>Now, each of these mobility patterns have associated meta-information, meta-data or additional context information that involves time domain attributes, for instance…</w:t>
-      </w:r>
-    </w:p>
-    <w:p>
-      <w:pPr>
-        <w:pStyle w:val="Prrafodelista"/>
-        <w:numPr>
-          <w:ilvl w:val="0"/>
-          <w:numId w:val="2"/>
-        </w:numPr>
-        <w:rPr>
-          <w:rFonts w:ascii="Cardo" w:hAnsi="Cardo" w:cs="Cardo"/>
-          <w:sz w:val="24"/>
-        </w:rPr>
-      </w:pPr>
-      <w:r>
-        <w:rPr>
-          <w:rFonts w:ascii="Cardo" w:hAnsi="Cardo" w:cs="Cardo"/>
-          <w:sz w:val="24"/>
-        </w:rPr>
-        <w:t>Thanks to these additional information, a learning from user is possible and from this information we can improve the decisions for sensor access, which is the …</w:t>
-      </w:r>
-    </w:p>
-    <w:p>
-      <w:pPr>
-        <w:rPr>
-          <w:rFonts w:ascii="Cardo" w:hAnsi="Cardo" w:cs="Cardo"/>
-          <w:sz w:val="24"/>
-        </w:rPr>
-      </w:pPr>
-    </w:p>
-    <w:p>
-      <w:pPr>
-        <w:rPr>
-          <w:rFonts w:ascii="Cardo" w:hAnsi="Cardo" w:cs="Cardo"/>
-          <w:sz w:val="24"/>
-        </w:rPr>
-      </w:pPr>
-      <w:r>
-        <w:rPr>
-          <w:rFonts w:ascii="Cardo" w:hAnsi="Cardo" w:cs="Cardo"/>
-          <w:sz w:val="24"/>
-        </w:rPr>
-        <w:t xml:space="preserve">Slide </w:t>
-      </w:r>
-      <w:r>
-        <w:rPr>
-          <w:rFonts w:ascii="Cardo" w:hAnsi="Cardo" w:cs="Cardo"/>
-          <w:sz w:val="24"/>
-        </w:rPr>
-        <w:t>7</w:t>
-      </w:r>
-      <w:r>
-        <w:rPr>
-          <w:rFonts w:ascii="Cardo" w:hAnsi="Cardo" w:cs="Cardo"/>
-          <w:sz w:val="24"/>
-        </w:rPr>
-        <w:t xml:space="preserve"> [Problem statement]</w:t>
-      </w:r>
-    </w:p>
-    <w:p>
-      <w:pPr>
-        <w:pStyle w:val="Prrafodelista"/>
-        <w:numPr>
-          <w:ilvl w:val="0"/>
-          <w:numId w:val="2"/>
-        </w:numPr>
-        <w:rPr>
-          <w:rFonts w:ascii="Cardo" w:hAnsi="Cardo" w:cs="Cardo"/>
-          <w:sz w:val="24"/>
-        </w:rPr>
-      </w:pPr>
-      <w:r>
-        <w:rPr>
-          <w:rFonts w:ascii="Cardo" w:hAnsi="Cardo" w:cs="Cardo"/>
-          <w:sz w:val="24"/>
-        </w:rPr>
-        <w:t>… next problem. The policy generation problem refers to produce the best set of sensors and the associated configuration, from the learned information, mobile app requirements and energy status, for keeping the tracking of user as well as reducing energy consumption.</w:t>
-      </w:r>
-    </w:p>
-    <w:p>
-      <w:pPr>
-        <w:pStyle w:val="Prrafodelista"/>
-        <w:numPr>
-          <w:ilvl w:val="0"/>
-          <w:numId w:val="2"/>
-        </w:numPr>
-        <w:rPr>
-          <w:rFonts w:ascii="Cardo" w:hAnsi="Cardo" w:cs="Cardo"/>
-          <w:sz w:val="24"/>
-        </w:rPr>
-      </w:pPr>
-      <w:r>
-        <w:rPr>
-          <w:rFonts w:ascii="Cardo" w:hAnsi="Cardo" w:cs="Cardo"/>
-          <w:sz w:val="24"/>
-        </w:rPr>
-        <w:t>As we can identify, there is a link between these problems as shown…</w:t>
-      </w:r>
-    </w:p>
-    <w:p>
-      <w:pPr>
-        <w:rPr>
-          <w:rFonts w:ascii="Cardo" w:hAnsi="Cardo" w:cs="Cardo"/>
-          <w:sz w:val="24"/>
-        </w:rPr>
-      </w:pPr>
-    </w:p>
-    <w:p>
-      <w:pPr>
-        <w:rPr>
-          <w:rFonts w:ascii="Cardo" w:hAnsi="Cardo" w:cs="Cardo"/>
-          <w:sz w:val="24"/>
-        </w:rPr>
-      </w:pPr>
-      <w:r>
-        <w:rPr>
-          <w:rFonts w:ascii="Cardo" w:hAnsi="Cardo" w:cs="Cardo"/>
-          <w:sz w:val="24"/>
-        </w:rPr>
-        <w:t>Slide 8</w:t>
-      </w:r>
-      <w:r>
-        <w:rPr>
-          <w:rFonts w:ascii="Cardo" w:hAnsi="Cardo" w:cs="Cardo"/>
-          <w:sz w:val="24"/>
-        </w:rPr>
-        <w:t xml:space="preserve"> [Interaction between problems]</w:t>
-      </w:r>
-    </w:p>
-    <w:p>
-      <w:pPr>
-        <w:pStyle w:val="Prrafodelista"/>
-        <w:numPr>
-          <w:ilvl w:val="0"/>
-          <w:numId w:val="2"/>
-        </w:numPr>
-        <w:rPr>
-          <w:rFonts w:ascii="Cardo" w:hAnsi="Cardo" w:cs="Cardo"/>
-          <w:sz w:val="24"/>
-        </w:rPr>
-      </w:pPr>
-      <w:r>
-        <w:rPr>
-          <w:rFonts w:ascii="Cardo" w:hAnsi="Cardo" w:cs="Cardo"/>
-          <w:sz w:val="24"/>
-        </w:rPr>
-        <w:t>… in this slide. Once we learn, we can leverage on such information and other requirements for improving the access to sensors.</w:t>
-      </w:r>
-    </w:p>
-    <w:p>
-      <w:pPr>
-        <w:rPr>
-          <w:rFonts w:ascii="Cardo" w:hAnsi="Cardo" w:cs="Cardo"/>
-          <w:sz w:val="24"/>
-        </w:rPr>
-      </w:pPr>
-    </w:p>
-    <w:p>
-      <w:pPr>
-        <w:rPr>
-          <w:rFonts w:ascii="Cardo" w:hAnsi="Cardo" w:cs="Cardo"/>
-          <w:sz w:val="24"/>
-        </w:rPr>
-      </w:pPr>
-      <w:r>
-        <w:rPr>
-          <w:rFonts w:ascii="Cardo" w:hAnsi="Cardo" w:cs="Cardo"/>
-          <w:sz w:val="24"/>
-        </w:rPr>
-        <w:t>Slide 9 [Objectives]</w:t>
-      </w:r>
-    </w:p>
-    <w:p>
-      <w:pPr>
-        <w:pStyle w:val="Prrafodelista"/>
-        <w:numPr>
-          <w:ilvl w:val="0"/>
-          <w:numId w:val="2"/>
-        </w:numPr>
-        <w:rPr>
-          <w:rFonts w:ascii="Cardo" w:hAnsi="Cardo" w:cs="Cardo"/>
-          <w:sz w:val="24"/>
-        </w:rPr>
-      </w:pPr>
-      <w:r>
-        <w:rPr>
-          <w:rFonts w:ascii="Cardo" w:hAnsi="Cardo" w:cs="Cardo"/>
-          <w:sz w:val="24"/>
-        </w:rPr>
-        <w:lastRenderedPageBreak/>
-        <w:t>Now, from these problems and the overall problematic, we aim to achieve the next objectives [enumerate them].</w:t>
-      </w:r>
-    </w:p>
-    <w:p>
-      <w:pPr>
-        <w:pStyle w:val="Prrafodelista"/>
-        <w:numPr>
-          <w:ilvl w:val="0"/>
-          <w:numId w:val="2"/>
-        </w:numPr>
-        <w:rPr>
-          <w:rFonts w:ascii="Cardo" w:hAnsi="Cardo" w:cs="Cardo"/>
-          <w:sz w:val="24"/>
-        </w:rPr>
-      </w:pPr>
-      <w:r>
-        <w:rPr>
-          <w:rFonts w:ascii="Cardo" w:hAnsi="Cardo" w:cs="Cardo"/>
-          <w:sz w:val="24"/>
-        </w:rPr>
-        <w:t>F</w:t>
-      </w:r>
-      <w:r>
-        <w:rPr>
-          <w:rFonts w:ascii="Cardo" w:hAnsi="Cardo" w:cs="Cardo"/>
-          <w:sz w:val="24"/>
-        </w:rPr>
-        <w:t xml:space="preserve">or the sake of clarity, </w:t>
-      </w:r>
-      <w:r>
-        <w:rPr>
-          <w:rFonts w:ascii="Cardo" w:hAnsi="Cardo" w:cs="Cardo"/>
-          <w:sz w:val="24"/>
-        </w:rPr>
-        <w:t xml:space="preserve">the scope of these objectives and the general perspective of our research is depicted as this figure </w:t>
-      </w:r>
-      <w:r>
-        <w:rPr>
-          <w:rFonts w:ascii="Cardo" w:hAnsi="Cardo" w:cs="Cardo"/>
-          <w:sz w:val="24"/>
-        </w:rPr>
-        <w:t>…</w:t>
-      </w:r>
-    </w:p>
-    <w:p>
-      <w:pPr>
-        <w:rPr>
-          <w:rFonts w:ascii="Cardo" w:hAnsi="Cardo" w:cs="Cardo"/>
-          <w:sz w:val="24"/>
-        </w:rPr>
-      </w:pPr>
-    </w:p>
-    <w:p>
-      <w:pPr>
-        <w:rPr>
-          <w:rFonts w:ascii="Cardo" w:hAnsi="Cardo" w:cs="Cardo"/>
-          <w:sz w:val="24"/>
-        </w:rPr>
-      </w:pPr>
-      <w:r>
-        <w:rPr>
-          <w:rFonts w:ascii="Cardo" w:hAnsi="Cardo" w:cs="Cardo"/>
-          <w:sz w:val="24"/>
-        </w:rPr>
-        <w:t xml:space="preserve">Slide </w:t>
-      </w:r>
-      <w:r>
-        <w:rPr>
-          <w:rFonts w:ascii="Cardo" w:hAnsi="Cardo" w:cs="Cardo"/>
-          <w:sz w:val="24"/>
-        </w:rPr>
-        <w:t>10</w:t>
-      </w:r>
-      <w:r>
-        <w:rPr>
-          <w:rFonts w:ascii="Cardo" w:hAnsi="Cardo" w:cs="Cardo"/>
-          <w:sz w:val="24"/>
-        </w:rPr>
-        <w:t xml:space="preserve"> [Problem’s scenario]</w:t>
-      </w:r>
-    </w:p>
-    <w:p>
-      <w:pPr>
-        <w:pStyle w:val="Prrafodelista"/>
-        <w:numPr>
-          <w:ilvl w:val="0"/>
-          <w:numId w:val="2"/>
-        </w:numPr>
-        <w:rPr>
-          <w:rFonts w:ascii="Cardo" w:hAnsi="Cardo" w:cs="Cardo"/>
-          <w:sz w:val="24"/>
-        </w:rPr>
-      </w:pPr>
-      <w:r>
-        <w:rPr>
-          <w:rFonts w:ascii="Cardo" w:hAnsi="Cardo" w:cs="Cardo"/>
-          <w:sz w:val="24"/>
-        </w:rPr>
-        <w:t xml:space="preserve">… A user carrying a smartphone follows mobility patterns. </w:t>
-      </w:r>
-    </w:p>
-    <w:p>
-      <w:pPr>
-        <w:pStyle w:val="Prrafodelista"/>
-        <w:numPr>
-          <w:ilvl w:val="0"/>
-          <w:numId w:val="2"/>
-        </w:numPr>
-        <w:rPr>
-          <w:rFonts w:ascii="Cardo" w:hAnsi="Cardo" w:cs="Cardo"/>
-          <w:sz w:val="24"/>
-        </w:rPr>
-      </w:pPr>
-      <w:r>
-        <w:rPr>
-          <w:rFonts w:ascii="Cardo" w:hAnsi="Cardo" w:cs="Cardo"/>
-          <w:sz w:val="24"/>
-        </w:rPr>
-        <w:t>The user can go to workplace, and other points of interest.</w:t>
-      </w:r>
-    </w:p>
-    <w:p>
-      <w:pPr>
-        <w:pStyle w:val="Prrafodelista"/>
-        <w:numPr>
-          <w:ilvl w:val="0"/>
-          <w:numId w:val="2"/>
-        </w:numPr>
-        <w:rPr>
-          <w:rFonts w:ascii="Cardo" w:hAnsi="Cardo" w:cs="Cardo"/>
-          <w:sz w:val="24"/>
-        </w:rPr>
-      </w:pPr>
-      <w:r>
-        <w:rPr>
-          <w:rFonts w:ascii="Cardo" w:hAnsi="Cardo" w:cs="Cardo"/>
-          <w:sz w:val="24"/>
-        </w:rPr>
-        <w:t xml:space="preserve">We can learn these places and associated </w:t>
-      </w:r>
-      <w:r>
-        <w:rPr>
-          <w:rFonts w:ascii="Cardo" w:hAnsi="Cardo" w:cs="Cardo"/>
-          <w:i/>
-          <w:sz w:val="24"/>
-        </w:rPr>
-        <w:t>fingerprinting</w:t>
-      </w:r>
-      <w:r>
-        <w:rPr>
-          <w:rFonts w:ascii="Cardo" w:hAnsi="Cardo" w:cs="Cardo"/>
-          <w:sz w:val="24"/>
-        </w:rPr>
-        <w:t xml:space="preserve"> from wireless signal strength of access points if available.</w:t>
-      </w:r>
-    </w:p>
-    <w:p>
-      <w:pPr>
-        <w:pStyle w:val="Prrafodelista"/>
-        <w:numPr>
-          <w:ilvl w:val="0"/>
-          <w:numId w:val="2"/>
-        </w:numPr>
-        <w:rPr>
-          <w:rFonts w:ascii="Cardo" w:hAnsi="Cardo" w:cs="Cardo"/>
-          <w:sz w:val="24"/>
-        </w:rPr>
-      </w:pPr>
-      <w:r>
-        <w:rPr>
-          <w:rFonts w:ascii="Cardo" w:hAnsi="Cardo" w:cs="Cardo"/>
-          <w:sz w:val="24"/>
-        </w:rPr>
-        <w:t>We can also can detect changes in activity being performed and adapt accordingly.</w:t>
-      </w:r>
-    </w:p>
-    <w:p>
-      <w:pPr>
-        <w:pStyle w:val="Prrafodelista"/>
-        <w:numPr>
-          <w:ilvl w:val="0"/>
-          <w:numId w:val="2"/>
-        </w:numPr>
-        <w:rPr>
-          <w:rFonts w:ascii="Cardo" w:hAnsi="Cardo" w:cs="Cardo"/>
-          <w:sz w:val="24"/>
-        </w:rPr>
-      </w:pPr>
-      <w:r>
-        <w:rPr>
-          <w:rFonts w:ascii="Cardo" w:hAnsi="Cardo" w:cs="Cardo"/>
-          <w:sz w:val="24"/>
-        </w:rPr>
-        <w:t>In general, we try to learn and detect stay points and perform tracking of user.</w:t>
-      </w:r>
-    </w:p>
-    <w:p>
-      <w:pPr>
-        <w:pStyle w:val="Prrafodelista"/>
-        <w:numPr>
-          <w:ilvl w:val="0"/>
-          <w:numId w:val="2"/>
-        </w:numPr>
-        <w:rPr>
-          <w:rFonts w:ascii="Cardo" w:hAnsi="Cardo" w:cs="Cardo"/>
-          <w:sz w:val="24"/>
-        </w:rPr>
-      </w:pPr>
-      <w:r>
-        <w:rPr>
-          <w:rFonts w:ascii="Cardo" w:hAnsi="Cardo" w:cs="Cardo"/>
-          <w:sz w:val="24"/>
-        </w:rPr>
-        <w:t>As a way to organizing the different steps to achieve these goals, we established this…</w:t>
-      </w:r>
-    </w:p>
-    <w:p>
-      <w:pPr>
-        <w:rPr>
-          <w:rFonts w:ascii="Cardo" w:hAnsi="Cardo" w:cs="Cardo"/>
-          <w:sz w:val="24"/>
-        </w:rPr>
-      </w:pPr>
-    </w:p>
-    <w:p>
-      <w:pPr>
-        <w:jc w:val="center"/>
-        <w:rPr>
-          <w:rFonts w:ascii="Cardo" w:hAnsi="Cardo" w:cs="Cardo"/>
-          <w:b/>
-          <w:sz w:val="24"/>
-        </w:rPr>
-      </w:pPr>
-      <w:r>
-        <w:rPr>
-          <w:rFonts w:ascii="Cardo" w:hAnsi="Cardo" w:cs="Cardo"/>
-          <w:b/>
-          <w:sz w:val="24"/>
-        </w:rPr>
         <w:t>Section Methodology (1 slide, running time of X minutes)</w:t>
       </w:r>
     </w:p>
@@ -993,22 +1523,55 @@
     </w:p>
     <w:p>
       <w:pPr>
-        <w:pStyle w:val="Prrafodelista"/>
-        <w:numPr>
-          <w:ilvl w:val="0"/>
-          <w:numId w:val="2"/>
-        </w:numPr>
-        <w:rPr>
-          <w:rFonts w:ascii="Cardo" w:hAnsi="Cardo" w:cs="Cardo"/>
-          <w:sz w:val="24"/>
-        </w:rPr>
-      </w:pPr>
-      <w:r>
-        <w:rPr>
-          <w:rFonts w:ascii="Cardo" w:hAnsi="Cardo" w:cs="Cardo"/>
-          <w:sz w:val="24"/>
-        </w:rPr>
-        <w:t>… set of tasks as our methodology.</w:t>
+        <w:rPr>
+          <w:rFonts w:ascii="Cardo" w:hAnsi="Cardo" w:cs="Cardo"/>
+          <w:i/>
+          <w:sz w:val="24"/>
+        </w:rPr>
+      </w:pPr>
+      <w:r>
+        <w:rPr>
+          <w:rFonts w:ascii="Cardo" w:hAnsi="Cardo" w:cs="Cardo"/>
+          <w:i/>
+          <w:sz w:val="24"/>
+        </w:rPr>
+        <w:t>Consisting on the listed steps. At the moment, we have finished or are working with activities up to the step 4.</w:t>
+      </w:r>
+    </w:p>
+    <w:p>
+      <w:pPr>
+        <w:pStyle w:val="Prrafodelista"/>
+        <w:numPr>
+          <w:ilvl w:val="0"/>
+          <w:numId w:val="2"/>
+        </w:numPr>
+        <w:rPr>
+          <w:rFonts w:ascii="Cardo" w:hAnsi="Cardo" w:cs="Cardo"/>
+          <w:sz w:val="24"/>
+        </w:rPr>
+      </w:pPr>
+      <w:r>
+        <w:rPr>
+          <w:rFonts w:ascii="Cardo" w:hAnsi="Cardo" w:cs="Cardo"/>
+          <w:sz w:val="24"/>
+        </w:rPr>
+        <w:t xml:space="preserve">… </w:t>
+      </w:r>
+      <w:proofErr w:type="gramStart"/>
+      <w:r>
+        <w:rPr>
+          <w:rFonts w:ascii="Cardo" w:hAnsi="Cardo" w:cs="Cardo"/>
+          <w:sz w:val="24"/>
+        </w:rPr>
+        <w:t>set</w:t>
+      </w:r>
+      <w:proofErr w:type="gramEnd"/>
+      <w:r>
+        <w:rPr>
+          <w:rFonts w:ascii="Cardo" w:hAnsi="Cardo" w:cs="Cardo"/>
+          <w:sz w:val="24"/>
+        </w:rPr>
+        <w:t xml:space="preserve"> of tasks as our methodology.</w:t>
       </w:r>
     </w:p>
     <w:p>
@@ -1328,10 +1891,28 @@
           <w:rFonts w:ascii="Cardo" w:hAnsi="Cardo" w:cs="Cardo"/>
           <w:sz w:val="24"/>
         </w:rPr>
+        <w:t>This section of the presentation is focused on introducing state-of-art remarks found in literature and insights produced after scientific thinking.</w:t>
+      </w:r>
+    </w:p>
+    <w:p>
+      <w:pPr>
+        <w:pStyle w:val="Prrafodelista"/>
+        <w:numPr>
+          <w:ilvl w:val="0"/>
+          <w:numId w:val="2"/>
+        </w:numPr>
+        <w:rPr>
+          <w:rFonts w:ascii="Cardo" w:hAnsi="Cardo" w:cs="Cardo"/>
+          <w:sz w:val="24"/>
+        </w:rPr>
+      </w:pPr>
+      <w:r>
+        <w:rPr>
+          <w:rFonts w:ascii="Cardo" w:hAnsi="Cardo" w:cs="Cardo"/>
+          <w:sz w:val="24"/>
+        </w:rPr>
         <w:t>We didn’t only read, we analyzed and studied several aspects.</w:t>
       </w:r>
-      <w:bookmarkStart w:id="0" w:name="_GoBack"/>
-      <w:bookmarkEnd w:id="0"/>
     </w:p>
     <w:p>
       <w:pPr>
@@ -1471,7 +2052,7 @@
           <w:rFonts w:ascii="Cardo" w:hAnsi="Cardo" w:cs="Cardo"/>
           <w:sz w:val="24"/>
         </w:rPr>
-        <w:t xml:space="preserve">The pure software approach is aimed at modeling, identifying and even predicting details about context information and its dynamic changes from sensor data, in order to define smart mechanisms for power-aware adaptation of the hardware components usage. Because of the fully context-awareness that this approach can achieve, it is able to obtain high levels of flexibility for adaptive management of </w:t>
+        <w:t xml:space="preserve">The pure software approach is aimed at modeling, identifying and even predicting details about context information and its dynamic changes from sensor data, in order to define smart mechanisms for power-aware adaptation of the hardware </w:t>
       </w:r>
       <w:r>
         <w:rPr>
@@ -1479,7 +2060,7 @@
           <w:sz w:val="24"/>
         </w:rPr>
         <w:lastRenderedPageBreak/>
-        <w:t>sensors, and put the context information detected from sensors data at service of the whole mobile platform.</w:t>
+        <w:t>components usage. Because of the fully context-awareness that this approach can achieve, it is able to obtain high levels of flexibility for adaptive management of sensors, and put the context information detected from sensors data at service of the whole mobile platform.</w:t>
       </w:r>
     </w:p>
     <w:p>
@@ -1874,6 +2455,7 @@
           <w:rFonts w:ascii="Cardo" w:hAnsi="Cardo" w:cs="Cardo"/>
           <w:sz w:val="24"/>
         </w:rPr>
+        <w:lastRenderedPageBreak/>
         <w:t>Such granularity can be defined as follows…</w:t>
       </w:r>
     </w:p>
@@ -1985,7 +2567,23 @@
           <w:rFonts w:ascii="Cardo" w:hAnsi="Cardo" w:cs="Cardo"/>
           <w:sz w:val="24"/>
         </w:rPr>
-        <w:t>… in this Figure</w:t>
+        <w:t xml:space="preserve">… </w:t>
+      </w:r>
+      <w:proofErr w:type="gramStart"/>
+      <w:r>
+        <w:rPr>
+          <w:rFonts w:ascii="Cardo" w:hAnsi="Cardo" w:cs="Cardo"/>
+          <w:sz w:val="24"/>
+        </w:rPr>
+        <w:t>in</w:t>
+      </w:r>
+      <w:proofErr w:type="gramEnd"/>
+      <w:r>
+        <w:rPr>
+          <w:rFonts w:ascii="Cardo" w:hAnsi="Cardo" w:cs="Cardo"/>
+          <w:sz w:val="24"/>
+        </w:rPr>
+        <w:t xml:space="preserve"> this Figure</w:t>
       </w:r>
       <w:r>
         <w:rPr>
@@ -2154,7 +2752,25 @@
           <w:b/>
           <w:sz w:val="24"/>
         </w:rPr>
-        <w:t>Section Proposed solution (4 slides, running time of M minutes)</w:t>
+        <w:t xml:space="preserve">Section </w:t>
+      </w:r>
+      <w:proofErr w:type="gramStart"/>
+      <w:r>
+        <w:rPr>
+          <w:rFonts w:ascii="Cardo" w:hAnsi="Cardo" w:cs="Cardo"/>
+          <w:b/>
+          <w:sz w:val="24"/>
+        </w:rPr>
+        <w:t>Proposed</w:t>
+      </w:r>
+      <w:proofErr w:type="gramEnd"/>
+      <w:r>
+        <w:rPr>
+          <w:rFonts w:ascii="Cardo" w:hAnsi="Cardo" w:cs="Cardo"/>
+          <w:b/>
+          <w:sz w:val="24"/>
+        </w:rPr>
+        <w:t xml:space="preserve"> solution (4 slides, running time of M minutes)</w:t>
       </w:r>
     </w:p>
     <w:p>
@@ -2297,15 +2913,8 @@
           <w:rFonts w:ascii="Cardo" w:hAnsi="Cardo" w:cs="Cardo"/>
           <w:sz w:val="24"/>
         </w:rPr>
-        <w:t xml:space="preserve">For the policy generation, we will also rely on the HMM for user mobility. Recall that HMM also include a transition probability matrix that can be employed for </w:t>
-      </w:r>
-      <w:r>
-        <w:rPr>
-          <w:rFonts w:ascii="Cardo" w:hAnsi="Cardo" w:cs="Cardo"/>
-          <w:sz w:val="24"/>
-        </w:rPr>
         <w:lastRenderedPageBreak/>
-        <w:t>predicting next location (with associated temporal information) and hence adapt sensors usage.</w:t>
+        <w:t>For the policy generation, we will also rely on the HMM for user mobility. Recall that HMM also include a transition probability matrix that can be employed for predicting next location (with associated temporal information) and hence adapt sensors usage.</w:t>
       </w:r>
     </w:p>
     <w:p>
@@ -2721,6 +3330,7 @@
           <w:rFonts w:ascii="Cardo" w:hAnsi="Cardo" w:cs="Cardo"/>
           <w:sz w:val="24"/>
         </w:rPr>
+        <w:lastRenderedPageBreak/>
         <w:t>But having a fixed structure is not likely to reflect the evolution of the mobility patterns along the different days.</w:t>
       </w:r>
     </w:p>
@@ -2741,8 +3351,551 @@
           <w:rFonts w:ascii="Cardo" w:hAnsi="Cardo" w:cs="Cardo"/>
           <w:sz w:val="24"/>
         </w:rPr>
+        <w:t>Because of this, the learning stage will also encompass…</w:t>
+      </w:r>
+    </w:p>
+    <w:p>
+      <w:pPr>
+        <w:rPr>
+          <w:rFonts w:ascii="Cardo" w:hAnsi="Cardo" w:cs="Cardo"/>
+          <w:sz w:val="24"/>
+        </w:rPr>
+      </w:pPr>
+    </w:p>
+    <w:p>
+      <w:pPr>
+        <w:rPr>
+          <w:rFonts w:ascii="Cardo" w:hAnsi="Cardo" w:cs="Cardo"/>
+          <w:sz w:val="24"/>
+        </w:rPr>
+      </w:pPr>
+      <w:r>
+        <w:rPr>
+          <w:rFonts w:ascii="Cardo" w:hAnsi="Cardo" w:cs="Cardo"/>
+          <w:sz w:val="24"/>
+        </w:rPr>
+        <w:t xml:space="preserve">Slide </w:t>
+      </w:r>
+      <w:r>
+        <w:rPr>
+          <w:rFonts w:ascii="Cardo" w:hAnsi="Cardo" w:cs="Cardo"/>
+          <w:sz w:val="24"/>
+        </w:rPr>
+        <w:t xml:space="preserve">19 </w:t>
+      </w:r>
+      <w:r>
+        <w:rPr>
+          <w:rFonts w:ascii="Cardo" w:hAnsi="Cardo" w:cs="Cardo"/>
+          <w:sz w:val="24"/>
+        </w:rPr>
+        <w:t>[</w:t>
+      </w:r>
+      <w:r>
+        <w:rPr>
+          <w:rFonts w:ascii="Cardo" w:hAnsi="Cardo" w:cs="Cardo"/>
+          <w:sz w:val="24"/>
+        </w:rPr>
+        <w:t>The model of information learned in proposed solution 2</w:t>
+      </w:r>
+      <w:r>
+        <w:rPr>
+          <w:rFonts w:ascii="Cardo" w:hAnsi="Cardo" w:cs="Cardo"/>
+          <w:sz w:val="24"/>
+        </w:rPr>
+        <w:t>]</w:t>
+      </w:r>
+    </w:p>
+    <w:p>
+      <w:pPr>
+        <w:pStyle w:val="Prrafodelista"/>
+        <w:numPr>
+          <w:ilvl w:val="0"/>
+          <w:numId w:val="2"/>
+        </w:numPr>
+        <w:rPr>
+          <w:rFonts w:ascii="Cardo" w:hAnsi="Cardo" w:cs="Cardo"/>
+          <w:sz w:val="24"/>
+        </w:rPr>
+      </w:pPr>
+      <w:r>
+        <w:rPr>
+          <w:rFonts w:ascii="Cardo" w:hAnsi="Cardo" w:cs="Cardo"/>
+          <w:sz w:val="24"/>
+        </w:rPr>
+        <w:t xml:space="preserve">… </w:t>
+      </w:r>
+      <w:proofErr w:type="gramStart"/>
+      <w:r>
+        <w:rPr>
+          <w:rFonts w:ascii="Cardo" w:hAnsi="Cardo" w:cs="Cardo"/>
+          <w:sz w:val="24"/>
+        </w:rPr>
+        <w:t>information</w:t>
+      </w:r>
+      <w:proofErr w:type="gramEnd"/>
+      <w:r>
+        <w:rPr>
+          <w:rFonts w:ascii="Cardo" w:hAnsi="Cardo" w:cs="Cardo"/>
+          <w:sz w:val="24"/>
+        </w:rPr>
+        <w:t xml:space="preserve"> regarding the different weekdays and weekends. </w:t>
+      </w:r>
+    </w:p>
+    <w:p>
+      <w:pPr>
+        <w:pStyle w:val="Prrafodelista"/>
+        <w:numPr>
+          <w:ilvl w:val="0"/>
+          <w:numId w:val="2"/>
+        </w:numPr>
+        <w:rPr>
+          <w:rFonts w:ascii="Cardo" w:hAnsi="Cardo" w:cs="Cardo"/>
+          <w:sz w:val="24"/>
+        </w:rPr>
+      </w:pPr>
+      <w:r>
+        <w:rPr>
+          <w:rFonts w:ascii="Cardo" w:hAnsi="Cardo" w:cs="Cardo"/>
+          <w:sz w:val="24"/>
+        </w:rPr>
+        <w:t>Recall we are learning patterns, mobility patterns.</w:t>
+      </w:r>
+    </w:p>
+    <w:p>
+      <w:pPr>
+        <w:pStyle w:val="Prrafodelista"/>
+        <w:numPr>
+          <w:ilvl w:val="0"/>
+          <w:numId w:val="2"/>
+        </w:numPr>
+        <w:rPr>
+          <w:rFonts w:ascii="Cardo" w:hAnsi="Cardo" w:cs="Cardo"/>
+          <w:sz w:val="24"/>
+        </w:rPr>
+      </w:pPr>
+      <w:r>
+        <w:rPr>
+          <w:rFonts w:ascii="Cardo" w:hAnsi="Cardo" w:cs="Cardo"/>
+          <w:sz w:val="24"/>
+        </w:rPr>
+        <w:t>So it is useful to split and recognize that such patterns can reflect information coming from longer time windows.</w:t>
+      </w:r>
+    </w:p>
+    <w:p>
+      <w:pPr>
+        <w:pStyle w:val="Prrafodelista"/>
+        <w:numPr>
+          <w:ilvl w:val="0"/>
+          <w:numId w:val="2"/>
+        </w:numPr>
+        <w:rPr>
+          <w:rFonts w:ascii="Cardo" w:hAnsi="Cardo" w:cs="Cardo"/>
+          <w:sz w:val="24"/>
+        </w:rPr>
+      </w:pPr>
+      <w:r>
+        <w:rPr>
+          <w:rFonts w:ascii="Cardo" w:hAnsi="Cardo" w:cs="Cardo"/>
+          <w:sz w:val="24"/>
+        </w:rPr>
+        <w:t>The limit for these levels of hierarchy are not limited, one can structure for instance spatial-time models for months, quarters, semesters, years and so on.</w:t>
+      </w:r>
+    </w:p>
+    <w:p>
+      <w:pPr>
+        <w:pStyle w:val="Prrafodelista"/>
+        <w:numPr>
+          <w:ilvl w:val="0"/>
+          <w:numId w:val="2"/>
+        </w:numPr>
+        <w:rPr>
+          <w:rFonts w:ascii="Cardo" w:hAnsi="Cardo" w:cs="Cardo"/>
+          <w:sz w:val="24"/>
+        </w:rPr>
+      </w:pPr>
+      <w:r>
+        <w:rPr>
+          <w:rFonts w:ascii="Cardo" w:hAnsi="Cardo" w:cs="Cardo"/>
+          <w:sz w:val="24"/>
+        </w:rPr>
+        <w:t>However, we restrict our scope to this level as it can deal with interesting information that is very likely to exist on the device and within its capabilities.</w:t>
+      </w:r>
+    </w:p>
+    <w:p>
+      <w:pPr>
+        <w:rPr>
+          <w:rFonts w:ascii="Cardo" w:hAnsi="Cardo" w:cs="Cardo"/>
+          <w:sz w:val="24"/>
+        </w:rPr>
+      </w:pPr>
+    </w:p>
+    <w:p>
+      <w:pPr>
+        <w:rPr>
+          <w:rFonts w:ascii="Cardo" w:hAnsi="Cardo" w:cs="Cardo"/>
+          <w:sz w:val="24"/>
+        </w:rPr>
+      </w:pPr>
+    </w:p>
+    <w:p>
+      <w:pPr>
+        <w:jc w:val="center"/>
+        <w:rPr>
+          <w:rFonts w:ascii="Cardo" w:hAnsi="Cardo" w:cs="Cardo"/>
+          <w:sz w:val="24"/>
+        </w:rPr>
+      </w:pPr>
+      <w:r>
+        <w:rPr>
+          <w:rFonts w:ascii="Cardo" w:hAnsi="Cardo" w:cs="Cardo"/>
+          <w:b/>
+          <w:sz w:val="24"/>
+        </w:rPr>
+        <w:t>Section Important results</w:t>
+      </w:r>
+      <w:r>
+        <w:rPr>
+          <w:rFonts w:ascii="Cardo" w:hAnsi="Cardo" w:cs="Cardo"/>
+          <w:b/>
+          <w:sz w:val="24"/>
+        </w:rPr>
+        <w:t xml:space="preserve"> </w:t>
+      </w:r>
+      <w:r>
+        <w:rPr>
+          <w:rFonts w:ascii="Cardo" w:hAnsi="Cardo" w:cs="Cardo"/>
+          <w:sz w:val="24"/>
+        </w:rPr>
+        <w:t>(</w:t>
+      </w:r>
+      <w:r>
+        <w:rPr>
+          <w:rFonts w:ascii="Cardo" w:hAnsi="Cardo" w:cs="Cardo"/>
+          <w:sz w:val="24"/>
+        </w:rPr>
+        <w:t>3</w:t>
+      </w:r>
+      <w:r>
+        <w:rPr>
+          <w:rFonts w:ascii="Cardo" w:hAnsi="Cardo" w:cs="Cardo"/>
+          <w:sz w:val="24"/>
+        </w:rPr>
+        <w:t xml:space="preserve"> slides, running time of YY minutes)</w:t>
+      </w:r>
+    </w:p>
+    <w:p>
+      <w:pPr>
+        <w:rPr>
+          <w:rFonts w:ascii="Cardo" w:hAnsi="Cardo" w:cs="Cardo"/>
+          <w:sz w:val="24"/>
+        </w:rPr>
+      </w:pPr>
+      <w:r>
+        <w:rPr>
+          <w:rFonts w:ascii="Cardo" w:hAnsi="Cardo" w:cs="Cardo"/>
+          <w:sz w:val="24"/>
+        </w:rPr>
+        <w:t xml:space="preserve">Slide </w:t>
+      </w:r>
+      <w:r>
+        <w:rPr>
+          <w:rFonts w:ascii="Cardo" w:hAnsi="Cardo" w:cs="Cardo"/>
+          <w:sz w:val="24"/>
+        </w:rPr>
+        <w:t>[</w:t>
+      </w:r>
+      <w:r>
+        <w:rPr>
+          <w:rFonts w:ascii="Cardo" w:hAnsi="Cardo" w:cs="Cardo"/>
+          <w:sz w:val="24"/>
+        </w:rPr>
+        <w:t>Results</w:t>
+      </w:r>
+      <w:r>
+        <w:rPr>
+          <w:rFonts w:ascii="Cardo" w:hAnsi="Cardo" w:cs="Cardo"/>
+          <w:sz w:val="24"/>
+        </w:rPr>
+        <w:t>]</w:t>
+      </w:r>
+    </w:p>
+    <w:p>
+      <w:pPr>
+        <w:pStyle w:val="Prrafodelista"/>
+        <w:numPr>
+          <w:ilvl w:val="0"/>
+          <w:numId w:val="2"/>
+        </w:numPr>
+        <w:rPr>
+          <w:rFonts w:ascii="Cardo" w:hAnsi="Cardo" w:cs="Cardo"/>
+          <w:sz w:val="24"/>
+        </w:rPr>
+      </w:pPr>
+      <w:r>
+        <w:rPr>
+          <w:rFonts w:ascii="Cardo" w:hAnsi="Cardo" w:cs="Cardo"/>
+          <w:sz w:val="24"/>
+        </w:rPr>
+        <w:t>We have launched several experiments targeted at ensuring the learning of places of interest locally at the mobile device.</w:t>
+      </w:r>
+    </w:p>
+    <w:p>
+      <w:pPr>
+        <w:pStyle w:val="Prrafodelista"/>
+        <w:numPr>
+          <w:ilvl w:val="0"/>
+          <w:numId w:val="2"/>
+        </w:numPr>
+        <w:rPr>
+          <w:rFonts w:ascii="Cardo" w:hAnsi="Cardo" w:cs="Cardo"/>
+          <w:sz w:val="24"/>
+        </w:rPr>
+      </w:pPr>
+      <w:r>
+        <w:rPr>
+          <w:rFonts w:ascii="Cardo" w:hAnsi="Cardo" w:cs="Cardo"/>
+          <w:sz w:val="24"/>
+        </w:rPr>
+        <w:t>We have adapted classic algorithms for stay point’s detection.</w:t>
+      </w:r>
+    </w:p>
+    <w:p>
+      <w:pPr>
+        <w:pStyle w:val="Prrafodelista"/>
+        <w:numPr>
+          <w:ilvl w:val="0"/>
+          <w:numId w:val="2"/>
+        </w:numPr>
+        <w:rPr>
+          <w:rFonts w:ascii="Cardo" w:hAnsi="Cardo" w:cs="Cardo"/>
+          <w:sz w:val="24"/>
+        </w:rPr>
+      </w:pPr>
+      <w:r>
+        <w:rPr>
+          <w:rFonts w:ascii="Cardo" w:hAnsi="Cardo" w:cs="Cardo"/>
+          <w:sz w:val="24"/>
+        </w:rPr>
+        <w:t>Such versions originally are intended for off-line analysis.</w:t>
+      </w:r>
+    </w:p>
+    <w:p>
+      <w:pPr>
+        <w:pStyle w:val="Prrafodelista"/>
+        <w:numPr>
+          <w:ilvl w:val="0"/>
+          <w:numId w:val="2"/>
+        </w:numPr>
+        <w:rPr>
+          <w:rFonts w:ascii="Cardo" w:hAnsi="Cardo" w:cs="Cardo"/>
+          <w:sz w:val="24"/>
+        </w:rPr>
+      </w:pPr>
+      <w:r>
+        <w:rPr>
+          <w:rFonts w:ascii="Cardo" w:hAnsi="Cardo" w:cs="Cardo"/>
+          <w:sz w:val="24"/>
+        </w:rPr>
+        <w:t>We have tuned them for running with an event-oriented paradigm, and processing the trajectory online.</w:t>
+      </w:r>
+    </w:p>
+    <w:p>
+      <w:pPr>
+        <w:pStyle w:val="Prrafodelista"/>
+        <w:numPr>
+          <w:ilvl w:val="0"/>
+          <w:numId w:val="2"/>
+        </w:numPr>
+        <w:rPr>
+          <w:rFonts w:ascii="Cardo" w:hAnsi="Cardo" w:cs="Cardo"/>
+          <w:sz w:val="24"/>
+        </w:rPr>
+      </w:pPr>
+      <w:r>
+        <w:rPr>
+          <w:rFonts w:ascii="Cardo" w:hAnsi="Cardo" w:cs="Cardo"/>
+          <w:sz w:val="24"/>
+        </w:rPr>
+        <w:t>We say that proactive is a necessary feature since smartphone should know how to autonomously react and adapt to such changes without user interaction.</w:t>
+      </w:r>
+    </w:p>
+    <w:p>
+      <w:pPr>
+        <w:pStyle w:val="Prrafodelista"/>
+        <w:numPr>
+          <w:ilvl w:val="0"/>
+          <w:numId w:val="2"/>
+        </w:numPr>
+        <w:rPr>
+          <w:rFonts w:ascii="Cardo" w:hAnsi="Cardo" w:cs="Cardo"/>
+          <w:sz w:val="24"/>
+        </w:rPr>
+      </w:pPr>
+      <w:r>
+        <w:rPr>
+          <w:rFonts w:ascii="Cardo" w:hAnsi="Cardo" w:cs="Cardo"/>
+          <w:sz w:val="24"/>
+        </w:rPr>
+        <w:t>This figure shows the steps for on-device stay points’ detection.</w:t>
+      </w:r>
+    </w:p>
+    <w:p>
+      <w:pPr>
+        <w:pStyle w:val="Prrafodelista"/>
+        <w:numPr>
+          <w:ilvl w:val="0"/>
+          <w:numId w:val="2"/>
+        </w:numPr>
+        <w:rPr>
+          <w:rFonts w:ascii="Cardo" w:hAnsi="Cardo" w:cs="Cardo"/>
+          <w:sz w:val="24"/>
+        </w:rPr>
+      </w:pPr>
+      <w:r>
+        <w:rPr>
+          <w:rFonts w:ascii="Cardo" w:hAnsi="Cardo" w:cs="Cardo"/>
+          <w:sz w:val="24"/>
+        </w:rPr>
+        <w:t>As we can see, a policy generator block can instruct how to react to changes detected in collected locations</w:t>
+      </w:r>
+      <w:r>
+        <w:rPr>
+          <w:rFonts w:ascii="Cardo" w:hAnsi="Cardo" w:cs="Cardo"/>
+          <w:sz w:val="24"/>
+        </w:rPr>
+        <w:t xml:space="preserve"> through several families of policies</w:t>
+      </w:r>
+      <w:r>
+        <w:rPr>
+          <w:rFonts w:ascii="Cardo" w:hAnsi="Cardo" w:cs="Cardo"/>
+          <w:sz w:val="24"/>
+        </w:rPr>
+        <w:t>.</w:t>
+      </w:r>
+    </w:p>
+    <w:p>
+      <w:pPr>
+        <w:rPr>
+          <w:rFonts w:ascii="Cardo" w:hAnsi="Cardo" w:cs="Cardo"/>
+          <w:sz w:val="24"/>
+        </w:rPr>
+      </w:pPr>
+    </w:p>
+    <w:p>
+      <w:pPr>
+        <w:rPr>
+          <w:rFonts w:ascii="Cardo" w:hAnsi="Cardo" w:cs="Cardo"/>
+          <w:sz w:val="24"/>
+        </w:rPr>
+      </w:pPr>
+      <w:r>
+        <w:rPr>
+          <w:rFonts w:ascii="Cardo" w:hAnsi="Cardo" w:cs="Cardo"/>
+          <w:sz w:val="24"/>
+        </w:rPr>
+        <w:t xml:space="preserve">Slide </w:t>
+      </w:r>
+      <w:r>
+        <w:rPr>
+          <w:rFonts w:ascii="Cardo" w:hAnsi="Cardo" w:cs="Cardo"/>
+          <w:sz w:val="24"/>
+        </w:rPr>
+        <w:t xml:space="preserve">[Results of early experimentation + </w:t>
+      </w:r>
+      <w:r>
+        <w:rPr>
+          <w:rFonts w:ascii="Cardo" w:hAnsi="Cardo" w:cs="Cardo"/>
+          <w:sz w:val="24"/>
+        </w:rPr>
+        <w:t>Results</w:t>
+      </w:r>
+      <w:r>
+        <w:rPr>
+          <w:rFonts w:ascii="Cardo" w:hAnsi="Cardo" w:cs="Cardo"/>
+          <w:sz w:val="24"/>
+        </w:rPr>
+        <w:t>]</w:t>
+      </w:r>
+    </w:p>
+    <w:p>
+      <w:pPr>
+        <w:pStyle w:val="Prrafodelista"/>
+        <w:numPr>
+          <w:ilvl w:val="0"/>
+          <w:numId w:val="2"/>
+        </w:numPr>
+        <w:rPr>
+          <w:rFonts w:ascii="Cardo" w:hAnsi="Cardo" w:cs="Cardo"/>
+          <w:sz w:val="24"/>
+        </w:rPr>
+      </w:pPr>
+      <w:r>
+        <w:rPr>
+          <w:rFonts w:ascii="Cardo" w:hAnsi="Cardo" w:cs="Cardo"/>
+          <w:sz w:val="24"/>
+        </w:rPr>
+        <w:t>These are the main results achieved by several runs of one experiment.</w:t>
+      </w:r>
+    </w:p>
+    <w:p>
+      <w:pPr>
+        <w:pStyle w:val="Prrafodelista"/>
+        <w:numPr>
+          <w:ilvl w:val="0"/>
+          <w:numId w:val="2"/>
+        </w:numPr>
+        <w:rPr>
+          <w:rFonts w:ascii="Cardo" w:hAnsi="Cardo" w:cs="Cardo"/>
+          <w:sz w:val="24"/>
+        </w:rPr>
+      </w:pPr>
+      <w:r>
+        <w:rPr>
+          <w:rFonts w:ascii="Cardo" w:hAnsi="Cardo" w:cs="Cardo"/>
+          <w:sz w:val="24"/>
+        </w:rPr>
         <w:lastRenderedPageBreak/>
-        <w:t>Because of this, the learning stage will also encompass…</w:t>
+        <w:t>This experiment is prepared for ensuring that calculating stay points locally on the smartphone (on-device) is feasible.</w:t>
+      </w:r>
+    </w:p>
+    <w:p>
+      <w:pPr>
+        <w:pStyle w:val="Prrafodelista"/>
+        <w:numPr>
+          <w:ilvl w:val="0"/>
+          <w:numId w:val="2"/>
+        </w:numPr>
+        <w:rPr>
+          <w:rFonts w:ascii="Cardo" w:hAnsi="Cardo" w:cs="Cardo"/>
+          <w:sz w:val="24"/>
+        </w:rPr>
+      </w:pPr>
+      <w:r>
+        <w:rPr>
+          <w:rFonts w:ascii="Cardo" w:hAnsi="Cardo" w:cs="Cardo"/>
+          <w:sz w:val="24"/>
+        </w:rPr>
+        <w:t>We implemented several policies.</w:t>
+      </w:r>
+    </w:p>
+    <w:p>
+      <w:pPr>
+        <w:pStyle w:val="Prrafodelista"/>
+        <w:numPr>
+          <w:ilvl w:val="0"/>
+          <w:numId w:val="2"/>
+        </w:numPr>
+        <w:rPr>
+          <w:rFonts w:ascii="Cardo" w:hAnsi="Cardo" w:cs="Cardo"/>
+          <w:sz w:val="24"/>
+        </w:rPr>
+      </w:pPr>
+      <w:r>
+        <w:rPr>
+          <w:rFonts w:ascii="Cardo" w:hAnsi="Cardo" w:cs="Cardo"/>
+          <w:sz w:val="24"/>
+        </w:rPr>
+        <w:t>Recall that the smartphone was able to calculate stay points even in the highest frequency of GPS usage tested.</w:t>
       </w:r>
     </w:p>
     <w:p>
@@ -2772,21 +3925,138 @@
           <w:rFonts w:ascii="Cardo" w:hAnsi="Cardo" w:cs="Cardo"/>
           <w:sz w:val="24"/>
         </w:rPr>
-        <w:t xml:space="preserve">19 </w:t>
-      </w:r>
-      <w:r>
-        <w:rPr>
-          <w:rFonts w:ascii="Cardo" w:hAnsi="Cardo" w:cs="Cardo"/>
-          <w:sz w:val="24"/>
-        </w:rPr>
-        <w:t>[</w:t>
-      </w:r>
-      <w:r>
-        <w:rPr>
-          <w:rFonts w:ascii="Cardo" w:hAnsi="Cardo" w:cs="Cardo"/>
-          <w:sz w:val="24"/>
-        </w:rPr>
-        <w:t>The model of information learned in proposed solution 2</w:t>
+        <w:t>[Scientific products]</w:t>
+      </w:r>
+    </w:p>
+    <w:p>
+      <w:pPr>
+        <w:pStyle w:val="Prrafodelista"/>
+        <w:numPr>
+          <w:ilvl w:val="0"/>
+          <w:numId w:val="2"/>
+        </w:numPr>
+        <w:rPr>
+          <w:rFonts w:ascii="Cardo" w:hAnsi="Cardo" w:cs="Cardo"/>
+          <w:sz w:val="24"/>
+        </w:rPr>
+      </w:pPr>
+      <w:r>
+        <w:rPr>
+          <w:rFonts w:ascii="Cardo" w:hAnsi="Cardo" w:cs="Cardo"/>
+          <w:sz w:val="24"/>
+        </w:rPr>
+        <w:t>Basically, we have worked on a wide range of elements that have empowered us to produce the next outcomes:</w:t>
+      </w:r>
+    </w:p>
+    <w:p>
+      <w:pPr>
+        <w:pStyle w:val="Prrafodelista"/>
+        <w:numPr>
+          <w:ilvl w:val="1"/>
+          <w:numId w:val="2"/>
+        </w:numPr>
+        <w:rPr>
+          <w:rFonts w:ascii="Cardo" w:hAnsi="Cardo" w:cs="Cardo"/>
+          <w:sz w:val="24"/>
+        </w:rPr>
+      </w:pPr>
+      <w:r>
+        <w:rPr>
+          <w:rFonts w:ascii="Cardo" w:hAnsi="Cardo" w:cs="Cardo"/>
+          <w:sz w:val="24"/>
+        </w:rPr>
+        <w:t>A survey focused on studying the different techniques and strategies for conducting smartphone-based sensing within a power-aware perspective. [Read and describe the bullets]</w:t>
+      </w:r>
+    </w:p>
+    <w:p>
+      <w:pPr>
+        <w:pStyle w:val="Prrafodelista"/>
+        <w:numPr>
+          <w:ilvl w:val="1"/>
+          <w:numId w:val="2"/>
+        </w:numPr>
+        <w:rPr>
+          <w:rFonts w:ascii="Cardo" w:hAnsi="Cardo" w:cs="Cardo"/>
+          <w:sz w:val="24"/>
+        </w:rPr>
+      </w:pPr>
+      <w:r>
+        <w:rPr>
+          <w:rFonts w:ascii="Cardo" w:hAnsi="Cardo" w:cs="Cardo"/>
+          <w:sz w:val="24"/>
+        </w:rPr>
+        <w:t>The results that we have presented are being further expanded and more scenarios are going to be tested for preparing an article focused on [Read and describe the bullets]</w:t>
+      </w:r>
+    </w:p>
+    <w:p>
+      <w:pPr>
+        <w:rPr>
+          <w:rFonts w:ascii="Cardo" w:hAnsi="Cardo" w:cs="Cardo"/>
+          <w:sz w:val="24"/>
+        </w:rPr>
+      </w:pPr>
+    </w:p>
+    <w:p>
+      <w:pPr>
+        <w:jc w:val="center"/>
+        <w:rPr>
+          <w:rFonts w:ascii="Cardo" w:hAnsi="Cardo" w:cs="Cardo"/>
+          <w:b/>
+          <w:sz w:val="24"/>
+        </w:rPr>
+      </w:pPr>
+      <w:r>
+        <w:rPr>
+          <w:rFonts w:ascii="Cardo" w:hAnsi="Cardo" w:cs="Cardo"/>
+          <w:b/>
+          <w:sz w:val="24"/>
+        </w:rPr>
+        <w:t>Section Future work</w:t>
+      </w:r>
+    </w:p>
+    <w:p>
+      <w:pPr>
+        <w:jc w:val="center"/>
+        <w:rPr>
+          <w:rFonts w:ascii="Cardo" w:hAnsi="Cardo" w:cs="Cardo"/>
+          <w:sz w:val="24"/>
+        </w:rPr>
+      </w:pPr>
+      <w:r>
+        <w:rPr>
+          <w:rFonts w:ascii="Cardo" w:hAnsi="Cardo" w:cs="Cardo"/>
+          <w:sz w:val="24"/>
+        </w:rPr>
+        <w:t xml:space="preserve">(4 slides, running time of FF minutes) </w:t>
+      </w:r>
+    </w:p>
+    <w:p>
+      <w:pPr>
+        <w:rPr>
+          <w:rFonts w:ascii="Cardo" w:hAnsi="Cardo" w:cs="Cardo"/>
+          <w:sz w:val="24"/>
+        </w:rPr>
+      </w:pPr>
+      <w:r>
+        <w:rPr>
+          <w:rFonts w:ascii="Cardo" w:hAnsi="Cardo" w:cs="Cardo"/>
+          <w:sz w:val="24"/>
+        </w:rPr>
+        <w:t xml:space="preserve">Slide </w:t>
+      </w:r>
+      <w:r>
+        <w:rPr>
+          <w:rFonts w:ascii="Cardo" w:hAnsi="Cardo" w:cs="Cardo"/>
+          <w:sz w:val="24"/>
+        </w:rPr>
+        <w:t>[F</w:t>
+      </w:r>
+      <w:r>
+        <w:rPr>
+          <w:rFonts w:ascii="Cardo" w:hAnsi="Cardo" w:cs="Cardo"/>
+          <w:sz w:val="24"/>
+        </w:rPr>
+        <w:t>uture work</w:t>
       </w:r>
       <w:r>
         <w:rPr>
@@ -2813,87 +4083,87 @@
           <w:rFonts w:ascii="Cardo" w:hAnsi="Cardo" w:cs="Cardo"/>
           <w:sz w:val="24"/>
         </w:rPr>
-        <w:t xml:space="preserve">… information regarding the different weekdays and weekends. </w:t>
-      </w:r>
-    </w:p>
-    <w:p>
-      <w:pPr>
-        <w:pStyle w:val="Prrafodelista"/>
-        <w:numPr>
-          <w:ilvl w:val="0"/>
-          <w:numId w:val="2"/>
-        </w:numPr>
-        <w:rPr>
-          <w:rFonts w:ascii="Cardo" w:hAnsi="Cardo" w:cs="Cardo"/>
-          <w:sz w:val="24"/>
-        </w:rPr>
-      </w:pPr>
-      <w:r>
-        <w:rPr>
-          <w:rFonts w:ascii="Cardo" w:hAnsi="Cardo" w:cs="Cardo"/>
-          <w:sz w:val="24"/>
-        </w:rPr>
-        <w:t>Recall we are learning patterns, mobility patterns.</w:t>
-      </w:r>
-    </w:p>
-    <w:p>
-      <w:pPr>
-        <w:pStyle w:val="Prrafodelista"/>
-        <w:numPr>
-          <w:ilvl w:val="0"/>
-          <w:numId w:val="2"/>
-        </w:numPr>
-        <w:rPr>
-          <w:rFonts w:ascii="Cardo" w:hAnsi="Cardo" w:cs="Cardo"/>
-          <w:sz w:val="24"/>
-        </w:rPr>
-      </w:pPr>
-      <w:r>
-        <w:rPr>
-          <w:rFonts w:ascii="Cardo" w:hAnsi="Cardo" w:cs="Cardo"/>
-          <w:sz w:val="24"/>
-        </w:rPr>
-        <w:t>So it is useful to split and recognize that such patterns can reflect information coming from longer time windows.</w:t>
-      </w:r>
-    </w:p>
-    <w:p>
-      <w:pPr>
-        <w:pStyle w:val="Prrafodelista"/>
-        <w:numPr>
-          <w:ilvl w:val="0"/>
-          <w:numId w:val="2"/>
-        </w:numPr>
-        <w:rPr>
-          <w:rFonts w:ascii="Cardo" w:hAnsi="Cardo" w:cs="Cardo"/>
-          <w:sz w:val="24"/>
-        </w:rPr>
-      </w:pPr>
-      <w:r>
-        <w:rPr>
-          <w:rFonts w:ascii="Cardo" w:hAnsi="Cardo" w:cs="Cardo"/>
-          <w:sz w:val="24"/>
-        </w:rPr>
-        <w:t>The limit for these levels of hierarchy are not limited, one can structure for instance spatial-time models for months, quarters, semesters, years and so on.</w:t>
-      </w:r>
-    </w:p>
-    <w:p>
-      <w:pPr>
-        <w:pStyle w:val="Prrafodelista"/>
-        <w:numPr>
-          <w:ilvl w:val="0"/>
-          <w:numId w:val="2"/>
-        </w:numPr>
-        <w:rPr>
-          <w:rFonts w:ascii="Cardo" w:hAnsi="Cardo" w:cs="Cardo"/>
-          <w:sz w:val="24"/>
-        </w:rPr>
-      </w:pPr>
-      <w:r>
-        <w:rPr>
-          <w:rFonts w:ascii="Cardo" w:hAnsi="Cardo" w:cs="Cardo"/>
-          <w:sz w:val="24"/>
-        </w:rPr>
-        <w:t>However, we restrict our scope to this level as it can deal with interesting information that is very likely to exist on the device and within its capabilities.</w:t>
+        <w:t>Here, we present the remaining steps aimed at achieving the proposed solution.</w:t>
+      </w:r>
+    </w:p>
+    <w:p>
+      <w:pPr>
+        <w:pStyle w:val="Prrafodelista"/>
+        <w:numPr>
+          <w:ilvl w:val="0"/>
+          <w:numId w:val="2"/>
+        </w:numPr>
+        <w:rPr>
+          <w:rFonts w:ascii="Cardo" w:hAnsi="Cardo" w:cs="Cardo"/>
+          <w:sz w:val="24"/>
+        </w:rPr>
+      </w:pPr>
+      <w:r>
+        <w:rPr>
+          <w:rFonts w:ascii="Cardo" w:hAnsi="Cardo" w:cs="Cardo"/>
+          <w:sz w:val="24"/>
+        </w:rPr>
+        <w:t>We have covered the next activities of the first two steps.</w:t>
+      </w:r>
+    </w:p>
+    <w:p>
+      <w:pPr>
+        <w:pStyle w:val="Prrafodelista"/>
+        <w:numPr>
+          <w:ilvl w:val="0"/>
+          <w:numId w:val="2"/>
+        </w:numPr>
+        <w:rPr>
+          <w:rFonts w:ascii="Cardo" w:hAnsi="Cardo" w:cs="Cardo"/>
+          <w:sz w:val="24"/>
+        </w:rPr>
+      </w:pPr>
+      <w:r>
+        <w:rPr>
+          <w:rFonts w:ascii="Cardo" w:hAnsi="Cardo" w:cs="Cardo"/>
+          <w:sz w:val="24"/>
+        </w:rPr>
+        <w:t>In this sense, we have successfully covered important aspects of our research.</w:t>
+      </w:r>
+    </w:p>
+    <w:p>
+      <w:pPr>
+        <w:pStyle w:val="Prrafodelista"/>
+        <w:numPr>
+          <w:ilvl w:val="0"/>
+          <w:numId w:val="2"/>
+        </w:numPr>
+        <w:rPr>
+          <w:rFonts w:ascii="Cardo" w:hAnsi="Cardo" w:cs="Cardo"/>
+          <w:sz w:val="24"/>
+        </w:rPr>
+      </w:pPr>
+      <w:r>
+        <w:rPr>
+          <w:rFonts w:ascii="Cardo" w:hAnsi="Cardo" w:cs="Cardo"/>
+          <w:sz w:val="24"/>
+        </w:rPr>
+        <w:t>[Pass to last schedule slide]</w:t>
+      </w:r>
+    </w:p>
+    <w:p>
+      <w:pPr>
+        <w:pStyle w:val="Prrafodelista"/>
+        <w:numPr>
+          <w:ilvl w:val="0"/>
+          <w:numId w:val="2"/>
+        </w:numPr>
+        <w:rPr>
+          <w:rFonts w:ascii="Cardo" w:hAnsi="Cardo" w:cs="Cardo"/>
+          <w:sz w:val="24"/>
+        </w:rPr>
+      </w:pPr>
+      <w:r>
+        <w:rPr>
+          <w:rFonts w:ascii="Cardo" w:hAnsi="Cardo" w:cs="Cardo"/>
+          <w:sz w:val="24"/>
+        </w:rPr>
+        <w:t>We still have a few steps related to the identification of mobility patterns, but the performed activities have brought added value to our work and have acted as a scientific booster for improving and achieving our solution.</w:t>
       </w:r>
     </w:p>
     <w:p>
@@ -2917,45 +4187,33 @@
         <w:jc w:val="center"/>
         <w:rPr>
           <w:rFonts w:ascii="Cardo" w:hAnsi="Cardo" w:cs="Cardo"/>
-          <w:sz w:val="24"/>
-        </w:rPr>
-      </w:pPr>
-      <w:r>
-        <w:rPr>
-          <w:rFonts w:ascii="Cardo" w:hAnsi="Cardo" w:cs="Cardo"/>
           <w:b/>
           <w:sz w:val="24"/>
         </w:rPr>
-        <w:t>Section Important results</w:t>
-      </w:r>
+      </w:pPr>
       <w:r>
         <w:rPr>
           <w:rFonts w:ascii="Cardo" w:hAnsi="Cardo" w:cs="Cardo"/>
           <w:b/>
           <w:sz w:val="24"/>
         </w:rPr>
-        <w:t xml:space="preserve"> </w:t>
-      </w:r>
-      <w:r>
-        <w:rPr>
-          <w:rFonts w:ascii="Cardo" w:hAnsi="Cardo" w:cs="Cardo"/>
-          <w:sz w:val="24"/>
-        </w:rPr>
-        <w:t>(</w:t>
-      </w:r>
-      <w:r>
-        <w:rPr>
-          <w:rFonts w:ascii="Cardo" w:hAnsi="Cardo" w:cs="Cardo"/>
-          <w:sz w:val="24"/>
-        </w:rPr>
-        <w:t>5</w:t>
-      </w:r>
-      <w:r>
-        <w:rPr>
-          <w:rFonts w:ascii="Cardo" w:hAnsi="Cardo" w:cs="Cardo"/>
-          <w:sz w:val="24"/>
-        </w:rPr>
-        <w:t xml:space="preserve"> slides, running time of YY minutes)</w:t>
+        <w:t>Section Conclusions</w:t>
+      </w:r>
+    </w:p>
+    <w:p>
+      <w:pPr>
+        <w:jc w:val="center"/>
+        <w:rPr>
+          <w:rFonts w:ascii="Cardo" w:hAnsi="Cardo" w:cs="Cardo"/>
+          <w:sz w:val="24"/>
+        </w:rPr>
+      </w:pPr>
+      <w:r>
+        <w:rPr>
+          <w:rFonts w:ascii="Cardo" w:hAnsi="Cardo" w:cs="Cardo"/>
+          <w:sz w:val="24"/>
+        </w:rPr>
+        <w:t xml:space="preserve">(1 slide, running time of FF minutes) </w:t>
       </w:r>
     </w:p>
     <w:p>
@@ -2977,14 +4235,14 @@
           <w:rFonts w:ascii="Cardo" w:hAnsi="Cardo" w:cs="Cardo"/>
           <w:sz w:val="24"/>
         </w:rPr>
-        <w:t>[</w:t>
-      </w:r>
-      <w:r>
-        <w:rPr>
-          <w:rFonts w:ascii="Cardo" w:hAnsi="Cardo" w:cs="Cardo"/>
-          <w:sz w:val="24"/>
-        </w:rPr>
-        <w:t>Results</w:t>
+        <w:t>[C</w:t>
+      </w:r>
+      <w:r>
+        <w:rPr>
+          <w:rFonts w:ascii="Cardo" w:hAnsi="Cardo" w:cs="Cardo"/>
+          <w:sz w:val="24"/>
+        </w:rPr>
+        <w:t>onclusions</w:t>
       </w:r>
       <w:r>
         <w:rPr>
@@ -3011,684 +4269,7 @@
           <w:rFonts w:ascii="Cardo" w:hAnsi="Cardo" w:cs="Cardo"/>
           <w:sz w:val="24"/>
         </w:rPr>
-        <w:t>We have launched several experiments targeted at ensuring the learning of places of interest locally at the mobile device.</w:t>
-      </w:r>
-    </w:p>
-    <w:p>
-      <w:pPr>
-        <w:pStyle w:val="Prrafodelista"/>
-        <w:numPr>
-          <w:ilvl w:val="0"/>
-          <w:numId w:val="2"/>
-        </w:numPr>
-        <w:rPr>
-          <w:rFonts w:ascii="Cardo" w:hAnsi="Cardo" w:cs="Cardo"/>
-          <w:sz w:val="24"/>
-        </w:rPr>
-      </w:pPr>
-      <w:r>
-        <w:rPr>
-          <w:rFonts w:ascii="Cardo" w:hAnsi="Cardo" w:cs="Cardo"/>
-          <w:sz w:val="24"/>
-        </w:rPr>
-        <w:t>We have adapted classic algorithms for stay point’s detection.</w:t>
-      </w:r>
-    </w:p>
-    <w:p>
-      <w:pPr>
-        <w:pStyle w:val="Prrafodelista"/>
-        <w:numPr>
-          <w:ilvl w:val="0"/>
-          <w:numId w:val="2"/>
-        </w:numPr>
-        <w:rPr>
-          <w:rFonts w:ascii="Cardo" w:hAnsi="Cardo" w:cs="Cardo"/>
-          <w:sz w:val="24"/>
-        </w:rPr>
-      </w:pPr>
-      <w:r>
-        <w:rPr>
-          <w:rFonts w:ascii="Cardo" w:hAnsi="Cardo" w:cs="Cardo"/>
-          <w:sz w:val="24"/>
-        </w:rPr>
-        <w:t>Such versions originally are intended for off-line analysis.</w:t>
-      </w:r>
-    </w:p>
-    <w:p>
-      <w:pPr>
-        <w:pStyle w:val="Prrafodelista"/>
-        <w:numPr>
-          <w:ilvl w:val="0"/>
-          <w:numId w:val="2"/>
-        </w:numPr>
-        <w:rPr>
-          <w:rFonts w:ascii="Cardo" w:hAnsi="Cardo" w:cs="Cardo"/>
-          <w:sz w:val="24"/>
-        </w:rPr>
-      </w:pPr>
-      <w:r>
-        <w:rPr>
-          <w:rFonts w:ascii="Cardo" w:hAnsi="Cardo" w:cs="Cardo"/>
-          <w:sz w:val="24"/>
-        </w:rPr>
-        <w:t>We have tuned them for running with an event-oriented paradigm, and processing the trajectory online.</w:t>
-      </w:r>
-    </w:p>
-    <w:p>
-      <w:pPr>
-        <w:pStyle w:val="Prrafodelista"/>
-        <w:numPr>
-          <w:ilvl w:val="0"/>
-          <w:numId w:val="2"/>
-        </w:numPr>
-        <w:rPr>
-          <w:rFonts w:ascii="Cardo" w:hAnsi="Cardo" w:cs="Cardo"/>
-          <w:sz w:val="24"/>
-        </w:rPr>
-      </w:pPr>
-      <w:r>
-        <w:rPr>
-          <w:rFonts w:ascii="Cardo" w:hAnsi="Cardo" w:cs="Cardo"/>
-          <w:sz w:val="24"/>
-        </w:rPr>
-        <w:t>We say that proactive is a necessary feature since smartphone should know how to autonomously react and adapt to such changes without user interaction.</w:t>
-      </w:r>
-    </w:p>
-    <w:p>
-      <w:pPr>
-        <w:rPr>
-          <w:rFonts w:ascii="Cardo" w:hAnsi="Cardo" w:cs="Cardo"/>
-          <w:sz w:val="24"/>
-        </w:rPr>
-      </w:pPr>
-    </w:p>
-    <w:p>
-      <w:pPr>
-        <w:rPr>
-          <w:rFonts w:ascii="Cardo" w:hAnsi="Cardo" w:cs="Cardo"/>
-          <w:sz w:val="24"/>
-        </w:rPr>
-      </w:pPr>
-      <w:r>
-        <w:rPr>
-          <w:rFonts w:ascii="Cardo" w:hAnsi="Cardo" w:cs="Cardo"/>
-          <w:sz w:val="24"/>
-        </w:rPr>
-        <w:t xml:space="preserve">Slide </w:t>
-      </w:r>
-      <w:r>
-        <w:rPr>
-          <w:rFonts w:ascii="Cardo" w:hAnsi="Cardo" w:cs="Cardo"/>
-          <w:sz w:val="24"/>
-        </w:rPr>
-        <w:t>[</w:t>
-      </w:r>
-      <w:r>
-        <w:rPr>
-          <w:rFonts w:ascii="Cardo" w:hAnsi="Cardo" w:cs="Cardo"/>
-          <w:sz w:val="24"/>
-        </w:rPr>
-        <w:t>On-device stay points’ detection platform</w:t>
-      </w:r>
-      <w:r>
-        <w:rPr>
-          <w:rFonts w:ascii="Cardo" w:hAnsi="Cardo" w:cs="Cardo"/>
-          <w:sz w:val="24"/>
-        </w:rPr>
-        <w:t>]</w:t>
-      </w:r>
-    </w:p>
-    <w:p>
-      <w:pPr>
-        <w:pStyle w:val="Prrafodelista"/>
-        <w:numPr>
-          <w:ilvl w:val="0"/>
-          <w:numId w:val="2"/>
-        </w:numPr>
-        <w:rPr>
-          <w:rFonts w:ascii="Cardo" w:hAnsi="Cardo" w:cs="Cardo"/>
-          <w:sz w:val="24"/>
-        </w:rPr>
-      </w:pPr>
-      <w:r>
-        <w:rPr>
-          <w:rFonts w:ascii="Cardo" w:hAnsi="Cardo" w:cs="Cardo"/>
-          <w:sz w:val="24"/>
-        </w:rPr>
-        <w:t>This figure shows the steps for on-device stay points’ detection.</w:t>
-      </w:r>
-    </w:p>
-    <w:p>
-      <w:pPr>
-        <w:pStyle w:val="Prrafodelista"/>
-        <w:numPr>
-          <w:ilvl w:val="0"/>
-          <w:numId w:val="2"/>
-        </w:numPr>
-        <w:rPr>
-          <w:rFonts w:ascii="Cardo" w:hAnsi="Cardo" w:cs="Cardo"/>
-          <w:sz w:val="24"/>
-        </w:rPr>
-      </w:pPr>
-      <w:r>
-        <w:rPr>
-          <w:rFonts w:ascii="Cardo" w:hAnsi="Cardo" w:cs="Cardo"/>
-          <w:sz w:val="24"/>
-        </w:rPr>
-        <w:t>As we can see, a policy generator block can instruct how to react to changes detected in collected locations</w:t>
-      </w:r>
-      <w:r>
-        <w:rPr>
-          <w:rFonts w:ascii="Cardo" w:hAnsi="Cardo" w:cs="Cardo"/>
-          <w:sz w:val="24"/>
-        </w:rPr>
-        <w:t xml:space="preserve"> through several families of policies</w:t>
-      </w:r>
-      <w:r>
-        <w:rPr>
-          <w:rFonts w:ascii="Cardo" w:hAnsi="Cardo" w:cs="Cardo"/>
-          <w:sz w:val="24"/>
-        </w:rPr>
-        <w:t>.</w:t>
-      </w:r>
-    </w:p>
-    <w:p>
-      <w:pPr>
-        <w:rPr>
-          <w:rFonts w:ascii="Cardo" w:hAnsi="Cardo" w:cs="Cardo"/>
-          <w:sz w:val="24"/>
-        </w:rPr>
-      </w:pPr>
-    </w:p>
-    <w:p>
-      <w:pPr>
-        <w:rPr>
-          <w:rFonts w:ascii="Cardo" w:hAnsi="Cardo" w:cs="Cardo"/>
-          <w:sz w:val="24"/>
-        </w:rPr>
-      </w:pPr>
-      <w:r>
-        <w:rPr>
-          <w:rFonts w:ascii="Cardo" w:hAnsi="Cardo" w:cs="Cardo"/>
-          <w:sz w:val="24"/>
-        </w:rPr>
-        <w:t xml:space="preserve">Slide </w:t>
-      </w:r>
-      <w:r>
-        <w:rPr>
-          <w:rFonts w:ascii="Cardo" w:hAnsi="Cardo" w:cs="Cardo"/>
-          <w:sz w:val="24"/>
-        </w:rPr>
-        <w:t xml:space="preserve">[Results of early experimentation + </w:t>
-      </w:r>
-      <w:r>
-        <w:rPr>
-          <w:rFonts w:ascii="Cardo" w:hAnsi="Cardo" w:cs="Cardo"/>
-          <w:sz w:val="24"/>
-        </w:rPr>
-        <w:t>Results</w:t>
-      </w:r>
-      <w:r>
-        <w:rPr>
-          <w:rFonts w:ascii="Cardo" w:hAnsi="Cardo" w:cs="Cardo"/>
-          <w:sz w:val="24"/>
-        </w:rPr>
-        <w:t>]</w:t>
-      </w:r>
-    </w:p>
-    <w:p>
-      <w:pPr>
-        <w:pStyle w:val="Prrafodelista"/>
-        <w:numPr>
-          <w:ilvl w:val="0"/>
-          <w:numId w:val="2"/>
-        </w:numPr>
-        <w:rPr>
-          <w:rFonts w:ascii="Cardo" w:hAnsi="Cardo" w:cs="Cardo"/>
-          <w:sz w:val="24"/>
-        </w:rPr>
-      </w:pPr>
-      <w:r>
-        <w:rPr>
-          <w:rFonts w:ascii="Cardo" w:hAnsi="Cardo" w:cs="Cardo"/>
-          <w:sz w:val="24"/>
-        </w:rPr>
         <w:lastRenderedPageBreak/>
-        <w:t>These are the main results achieved by several runs of one experiment.</w:t>
-      </w:r>
-    </w:p>
-    <w:p>
-      <w:pPr>
-        <w:pStyle w:val="Prrafodelista"/>
-        <w:numPr>
-          <w:ilvl w:val="0"/>
-          <w:numId w:val="2"/>
-        </w:numPr>
-        <w:rPr>
-          <w:rFonts w:ascii="Cardo" w:hAnsi="Cardo" w:cs="Cardo"/>
-          <w:sz w:val="24"/>
-        </w:rPr>
-      </w:pPr>
-      <w:r>
-        <w:rPr>
-          <w:rFonts w:ascii="Cardo" w:hAnsi="Cardo" w:cs="Cardo"/>
-          <w:sz w:val="24"/>
-        </w:rPr>
-        <w:t>This experiment is prepared for ensuring that calculating stay points locally on the smartphone (on-device) is feasible.</w:t>
-      </w:r>
-    </w:p>
-    <w:p>
-      <w:pPr>
-        <w:pStyle w:val="Prrafodelista"/>
-        <w:numPr>
-          <w:ilvl w:val="0"/>
-          <w:numId w:val="2"/>
-        </w:numPr>
-        <w:rPr>
-          <w:rFonts w:ascii="Cardo" w:hAnsi="Cardo" w:cs="Cardo"/>
-          <w:sz w:val="24"/>
-        </w:rPr>
-      </w:pPr>
-      <w:r>
-        <w:rPr>
-          <w:rFonts w:ascii="Cardo" w:hAnsi="Cardo" w:cs="Cardo"/>
-          <w:sz w:val="24"/>
-        </w:rPr>
-        <w:t>We implemented several policies.</w:t>
-      </w:r>
-    </w:p>
-    <w:p>
-      <w:pPr>
-        <w:pStyle w:val="Prrafodelista"/>
-        <w:numPr>
-          <w:ilvl w:val="0"/>
-          <w:numId w:val="2"/>
-        </w:numPr>
-        <w:rPr>
-          <w:rFonts w:ascii="Cardo" w:hAnsi="Cardo" w:cs="Cardo"/>
-          <w:sz w:val="24"/>
-        </w:rPr>
-      </w:pPr>
-      <w:r>
-        <w:rPr>
-          <w:rFonts w:ascii="Cardo" w:hAnsi="Cardo" w:cs="Cardo"/>
-          <w:sz w:val="24"/>
-        </w:rPr>
-        <w:t>Recall that the smartphone was able to calculate stay points even in the highest frequency of GPS usage tested.</w:t>
-      </w:r>
-    </w:p>
-    <w:p>
-      <w:pPr>
-        <w:rPr>
-          <w:rFonts w:ascii="Cardo" w:hAnsi="Cardo" w:cs="Cardo"/>
-          <w:sz w:val="24"/>
-        </w:rPr>
-      </w:pPr>
-    </w:p>
-    <w:p>
-      <w:pPr>
-        <w:rPr>
-          <w:rFonts w:ascii="Cardo" w:hAnsi="Cardo" w:cs="Cardo"/>
-          <w:sz w:val="24"/>
-        </w:rPr>
-      </w:pPr>
-      <w:r>
-        <w:rPr>
-          <w:rFonts w:ascii="Cardo" w:hAnsi="Cardo" w:cs="Cardo"/>
-          <w:sz w:val="24"/>
-        </w:rPr>
-        <w:t xml:space="preserve">Slide </w:t>
-      </w:r>
-      <w:r>
-        <w:rPr>
-          <w:rFonts w:ascii="Cardo" w:hAnsi="Cardo" w:cs="Cardo"/>
-          <w:sz w:val="24"/>
-        </w:rPr>
-        <w:t>[Scientific products]</w:t>
-      </w:r>
-    </w:p>
-    <w:p>
-      <w:pPr>
-        <w:pStyle w:val="Prrafodelista"/>
-        <w:numPr>
-          <w:ilvl w:val="0"/>
-          <w:numId w:val="2"/>
-        </w:numPr>
-        <w:rPr>
-          <w:rFonts w:ascii="Cardo" w:hAnsi="Cardo" w:cs="Cardo"/>
-          <w:sz w:val="24"/>
-        </w:rPr>
-      </w:pPr>
-      <w:r>
-        <w:rPr>
-          <w:rFonts w:ascii="Cardo" w:hAnsi="Cardo" w:cs="Cardo"/>
-          <w:sz w:val="24"/>
-        </w:rPr>
-        <w:t>Basically, we have worked on a wide range of elements that have empowered us to produce the next outcomes:</w:t>
-      </w:r>
-    </w:p>
-    <w:p>
-      <w:pPr>
-        <w:pStyle w:val="Prrafodelista"/>
-        <w:numPr>
-          <w:ilvl w:val="1"/>
-          <w:numId w:val="2"/>
-        </w:numPr>
-        <w:rPr>
-          <w:rFonts w:ascii="Cardo" w:hAnsi="Cardo" w:cs="Cardo"/>
-          <w:sz w:val="24"/>
-        </w:rPr>
-      </w:pPr>
-      <w:r>
-        <w:rPr>
-          <w:rFonts w:ascii="Cardo" w:hAnsi="Cardo" w:cs="Cardo"/>
-          <w:sz w:val="24"/>
-        </w:rPr>
-        <w:t>A survey focused on studying the different techniques and strategies for conducting smartphone-based sensing within a power-aware perspective. [Read and describe the bullets]</w:t>
-      </w:r>
-    </w:p>
-    <w:p>
-      <w:pPr>
-        <w:pStyle w:val="Prrafodelista"/>
-        <w:numPr>
-          <w:ilvl w:val="1"/>
-          <w:numId w:val="2"/>
-        </w:numPr>
-        <w:rPr>
-          <w:rFonts w:ascii="Cardo" w:hAnsi="Cardo" w:cs="Cardo"/>
-          <w:sz w:val="24"/>
-        </w:rPr>
-      </w:pPr>
-      <w:r>
-        <w:rPr>
-          <w:rFonts w:ascii="Cardo" w:hAnsi="Cardo" w:cs="Cardo"/>
-          <w:sz w:val="24"/>
-        </w:rPr>
-        <w:t>The results that we have presented are being further expanded and more scenarios are going to be tested for preparing an article focused on [Read and describe the bullets]</w:t>
-      </w:r>
-    </w:p>
-    <w:p>
-      <w:pPr>
-        <w:rPr>
-          <w:rFonts w:ascii="Cardo" w:hAnsi="Cardo" w:cs="Cardo"/>
-          <w:sz w:val="24"/>
-        </w:rPr>
-      </w:pPr>
-    </w:p>
-    <w:p>
-      <w:pPr>
-        <w:jc w:val="center"/>
-        <w:rPr>
-          <w:rFonts w:ascii="Cardo" w:hAnsi="Cardo" w:cs="Cardo"/>
-          <w:b/>
-          <w:sz w:val="24"/>
-        </w:rPr>
-      </w:pPr>
-      <w:r>
-        <w:rPr>
-          <w:rFonts w:ascii="Cardo" w:hAnsi="Cardo" w:cs="Cardo"/>
-          <w:b/>
-          <w:sz w:val="24"/>
-        </w:rPr>
-        <w:t>Section Future work</w:t>
-      </w:r>
-    </w:p>
-    <w:p>
-      <w:pPr>
-        <w:jc w:val="center"/>
-        <w:rPr>
-          <w:rFonts w:ascii="Cardo" w:hAnsi="Cardo" w:cs="Cardo"/>
-          <w:sz w:val="24"/>
-        </w:rPr>
-      </w:pPr>
-      <w:r>
-        <w:rPr>
-          <w:rFonts w:ascii="Cardo" w:hAnsi="Cardo" w:cs="Cardo"/>
-          <w:sz w:val="24"/>
-        </w:rPr>
-        <w:t xml:space="preserve">(4 slides, running time of FF minutes) </w:t>
-      </w:r>
-    </w:p>
-    <w:p>
-      <w:pPr>
-        <w:rPr>
-          <w:rFonts w:ascii="Cardo" w:hAnsi="Cardo" w:cs="Cardo"/>
-          <w:sz w:val="24"/>
-        </w:rPr>
-      </w:pPr>
-      <w:r>
-        <w:rPr>
-          <w:rFonts w:ascii="Cardo" w:hAnsi="Cardo" w:cs="Cardo"/>
-          <w:sz w:val="24"/>
-        </w:rPr>
-        <w:t xml:space="preserve">Slide </w:t>
-      </w:r>
-      <w:r>
-        <w:rPr>
-          <w:rFonts w:ascii="Cardo" w:hAnsi="Cardo" w:cs="Cardo"/>
-          <w:sz w:val="24"/>
-        </w:rPr>
-        <w:t>[F</w:t>
-      </w:r>
-      <w:r>
-        <w:rPr>
-          <w:rFonts w:ascii="Cardo" w:hAnsi="Cardo" w:cs="Cardo"/>
-          <w:sz w:val="24"/>
-        </w:rPr>
-        <w:t>uture work</w:t>
-      </w:r>
-      <w:r>
-        <w:rPr>
-          <w:rFonts w:ascii="Cardo" w:hAnsi="Cardo" w:cs="Cardo"/>
-          <w:sz w:val="24"/>
-        </w:rPr>
-        <w:t>]</w:t>
-      </w:r>
-    </w:p>
-    <w:p>
-      <w:pPr>
-        <w:pStyle w:val="Prrafodelista"/>
-        <w:numPr>
-          <w:ilvl w:val="0"/>
-          <w:numId w:val="2"/>
-        </w:numPr>
-        <w:rPr>
-          <w:rFonts w:ascii="Cardo" w:hAnsi="Cardo" w:cs="Cardo"/>
-          <w:sz w:val="24"/>
-        </w:rPr>
-      </w:pPr>
-      <w:r>
-        <w:rPr>
-          <w:rFonts w:ascii="Cardo" w:hAnsi="Cardo" w:cs="Cardo"/>
-          <w:sz w:val="24"/>
-        </w:rPr>
-        <w:t>Here, we present the remaining steps aimed at achieving the proposed solution.</w:t>
-      </w:r>
-    </w:p>
-    <w:p>
-      <w:pPr>
-        <w:pStyle w:val="Prrafodelista"/>
-        <w:numPr>
-          <w:ilvl w:val="0"/>
-          <w:numId w:val="2"/>
-        </w:numPr>
-        <w:rPr>
-          <w:rFonts w:ascii="Cardo" w:hAnsi="Cardo" w:cs="Cardo"/>
-          <w:sz w:val="24"/>
-        </w:rPr>
-      </w:pPr>
-      <w:r>
-        <w:rPr>
-          <w:rFonts w:ascii="Cardo" w:hAnsi="Cardo" w:cs="Cardo"/>
-          <w:sz w:val="24"/>
-        </w:rPr>
-        <w:t>We have covered the next activities of the first two steps.</w:t>
-      </w:r>
-    </w:p>
-    <w:p>
-      <w:pPr>
-        <w:pStyle w:val="Prrafodelista"/>
-        <w:numPr>
-          <w:ilvl w:val="0"/>
-          <w:numId w:val="2"/>
-        </w:numPr>
-        <w:rPr>
-          <w:rFonts w:ascii="Cardo" w:hAnsi="Cardo" w:cs="Cardo"/>
-          <w:sz w:val="24"/>
-        </w:rPr>
-      </w:pPr>
-      <w:r>
-        <w:rPr>
-          <w:rFonts w:ascii="Cardo" w:hAnsi="Cardo" w:cs="Cardo"/>
-          <w:sz w:val="24"/>
-        </w:rPr>
-        <w:t>In this sense, we have successfully covered important aspects of our research.</w:t>
-      </w:r>
-    </w:p>
-    <w:p>
-      <w:pPr>
-        <w:pStyle w:val="Prrafodelista"/>
-        <w:numPr>
-          <w:ilvl w:val="0"/>
-          <w:numId w:val="2"/>
-        </w:numPr>
-        <w:rPr>
-          <w:rFonts w:ascii="Cardo" w:hAnsi="Cardo" w:cs="Cardo"/>
-          <w:sz w:val="24"/>
-        </w:rPr>
-      </w:pPr>
-      <w:r>
-        <w:rPr>
-          <w:rFonts w:ascii="Cardo" w:hAnsi="Cardo" w:cs="Cardo"/>
-          <w:sz w:val="24"/>
-        </w:rPr>
-        <w:t>[Pass to last schedule slide]</w:t>
-      </w:r>
-    </w:p>
-    <w:p>
-      <w:pPr>
-        <w:pStyle w:val="Prrafodelista"/>
-        <w:numPr>
-          <w:ilvl w:val="0"/>
-          <w:numId w:val="2"/>
-        </w:numPr>
-        <w:rPr>
-          <w:rFonts w:ascii="Cardo" w:hAnsi="Cardo" w:cs="Cardo"/>
-          <w:sz w:val="24"/>
-        </w:rPr>
-      </w:pPr>
-      <w:r>
-        <w:rPr>
-          <w:rFonts w:ascii="Cardo" w:hAnsi="Cardo" w:cs="Cardo"/>
-          <w:sz w:val="24"/>
-        </w:rPr>
-        <w:t>We still have a few steps related to the identification of mobility patterns, but the performed activities have brought added value to our work and have acted as a scientific booster for improving and achieving our solution.</w:t>
-      </w:r>
-    </w:p>
-    <w:p>
-      <w:pPr>
-        <w:rPr>
-          <w:rFonts w:ascii="Cardo" w:hAnsi="Cardo" w:cs="Cardo"/>
-          <w:sz w:val="24"/>
-        </w:rPr>
-      </w:pPr>
-    </w:p>
-    <w:p>
-      <w:pPr>
-        <w:rPr>
-          <w:rFonts w:ascii="Cardo" w:hAnsi="Cardo" w:cs="Cardo"/>
-          <w:sz w:val="24"/>
-        </w:rPr>
-      </w:pPr>
-    </w:p>
-    <w:p>
-      <w:pPr>
-        <w:jc w:val="center"/>
-        <w:rPr>
-          <w:rFonts w:ascii="Cardo" w:hAnsi="Cardo" w:cs="Cardo"/>
-          <w:b/>
-          <w:sz w:val="24"/>
-        </w:rPr>
-      </w:pPr>
-      <w:r>
-        <w:rPr>
-          <w:rFonts w:ascii="Cardo" w:hAnsi="Cardo" w:cs="Cardo"/>
-          <w:b/>
-          <w:sz w:val="24"/>
-        </w:rPr>
-        <w:t>Section Conclusions</w:t>
-      </w:r>
-    </w:p>
-    <w:p>
-      <w:pPr>
-        <w:jc w:val="center"/>
-        <w:rPr>
-          <w:rFonts w:ascii="Cardo" w:hAnsi="Cardo" w:cs="Cardo"/>
-          <w:sz w:val="24"/>
-        </w:rPr>
-      </w:pPr>
-      <w:r>
-        <w:rPr>
-          <w:rFonts w:ascii="Cardo" w:hAnsi="Cardo" w:cs="Cardo"/>
-          <w:sz w:val="24"/>
-        </w:rPr>
-        <w:t xml:space="preserve">(1 slide, running time of FF minutes) </w:t>
-      </w:r>
-    </w:p>
-    <w:p>
-      <w:pPr>
-        <w:rPr>
-          <w:rFonts w:ascii="Cardo" w:hAnsi="Cardo" w:cs="Cardo"/>
-          <w:sz w:val="24"/>
-        </w:rPr>
-      </w:pPr>
-      <w:r>
-        <w:rPr>
-          <w:rFonts w:ascii="Cardo" w:hAnsi="Cardo" w:cs="Cardo"/>
-          <w:sz w:val="24"/>
-        </w:rPr>
-        <w:lastRenderedPageBreak/>
-        <w:t xml:space="preserve">Slide </w:t>
-      </w:r>
-      <w:r>
-        <w:rPr>
-          <w:rFonts w:ascii="Cardo" w:hAnsi="Cardo" w:cs="Cardo"/>
-          <w:sz w:val="24"/>
-        </w:rPr>
-        <w:t>[C</w:t>
-      </w:r>
-      <w:r>
-        <w:rPr>
-          <w:rFonts w:ascii="Cardo" w:hAnsi="Cardo" w:cs="Cardo"/>
-          <w:sz w:val="24"/>
-        </w:rPr>
-        <w:t>onclusions</w:t>
-      </w:r>
-      <w:r>
-        <w:rPr>
-          <w:rFonts w:ascii="Cardo" w:hAnsi="Cardo" w:cs="Cardo"/>
-          <w:sz w:val="24"/>
-        </w:rPr>
-        <w:t>]</w:t>
-      </w:r>
-    </w:p>
-    <w:p>
-      <w:pPr>
-        <w:pStyle w:val="Prrafodelista"/>
-        <w:numPr>
-          <w:ilvl w:val="0"/>
-          <w:numId w:val="2"/>
-        </w:numPr>
-        <w:rPr>
-          <w:rFonts w:ascii="Cardo" w:hAnsi="Cardo" w:cs="Cardo"/>
-          <w:sz w:val="24"/>
-        </w:rPr>
-      </w:pPr>
-      <w:r>
-        <w:rPr>
-          <w:rFonts w:ascii="Cardo" w:hAnsi="Cardo" w:cs="Cardo"/>
-          <w:sz w:val="24"/>
-        </w:rPr>
         <w:t>In this talk, we have covered the latest advances in our research.</w:t>
       </w:r>
     </w:p>
@@ -3799,6 +4380,232 @@
 <file path=word/numbering.xml><?xml version="1.0" encoding="utf-8"?>
 <w:numbering xmlns:wpc="http://schemas.microsoft.com/office/word/2010/wordprocessingCanvas" xmlns:mc="http://schemas.openxmlformats.org/markup-compatibility/2006" xmlns:o="urn:schemas-microsoft-com:office:office" xmlns:r="http://schemas.openxmlformats.org/officeDocument/2006/relationships" xmlns:m="http://schemas.openxmlformats.org/officeDocument/2006/math" xmlns:v="urn:schemas-microsoft-com:vml" xmlns:wp14="http://schemas.microsoft.com/office/word/2010/wordprocessingDrawing" xmlns:wp="http://schemas.openxmlformats.org/drawingml/2006/wordprocessingDrawing" xmlns:w10="urn:schemas-microsoft-com:office:word" xmlns:w="http://schemas.openxmlformats.org/wordprocessingml/2006/main" xmlns:w14="http://schemas.microsoft.com/office/word/2010/wordml" xmlns:w15="http://schemas.microsoft.com/office/word/2012/wordml" xmlns:wpg="http://schemas.microsoft.com/office/word/2010/wordprocessingGroup" xmlns:wpi="http://schemas.microsoft.com/office/word/2010/wordprocessingInk" xmlns:wne="http://schemas.microsoft.com/office/word/2006/wordml" xmlns:wps="http://schemas.microsoft.com/office/word/2010/wordprocessingShape" mc:Ignorable="w14 w15 wp14">
   <w:abstractNum w:abstractNumId="0">
+    <w:nsid w:val="1165020D"/>
+    <w:multiLevelType w:val="hybridMultilevel"/>
+    <w:tmpl w:val="CB78538A"/>
+    <w:lvl w:ilvl="0" w:tplc="080A0017">
+      <w:start w:val="1"/>
+      <w:numFmt w:val="lowerLetter"/>
+      <w:lvlText w:val="%1)"/>
+      <w:lvlJc w:val="left"/>
+      <w:pPr>
+        <w:ind w:left="720" w:hanging="360"/>
+      </w:pPr>
+      <w:rPr>
+        <w:rFonts w:hint="default"/>
+      </w:rPr>
+    </w:lvl>
+    <w:lvl w:ilvl="1" w:tplc="04090003" w:tentative="1">
+      <w:start w:val="1"/>
+      <w:numFmt w:val="bullet"/>
+      <w:lvlText w:val="o"/>
+      <w:lvlJc w:val="left"/>
+      <w:pPr>
+        <w:ind w:left="1440" w:hanging="360"/>
+      </w:pPr>
+      <w:rPr>
+        <w:rFonts w:ascii="Courier New" w:hAnsi="Courier New" w:cs="Courier New" w:hint="default"/>
+      </w:rPr>
+    </w:lvl>
+    <w:lvl w:ilvl="2" w:tplc="04090005" w:tentative="1">
+      <w:start w:val="1"/>
+      <w:numFmt w:val="bullet"/>
+      <w:lvlText w:val=""/>
+      <w:lvlJc w:val="left"/>
+      <w:pPr>
+        <w:ind w:left="2160" w:hanging="360"/>
+      </w:pPr>
+      <w:rPr>
+        <w:rFonts w:ascii="Wingdings" w:hAnsi="Wingdings" w:hint="default"/>
+      </w:rPr>
+    </w:lvl>
+    <w:lvl w:ilvl="3" w:tplc="04090001" w:tentative="1">
+      <w:start w:val="1"/>
+      <w:numFmt w:val="bullet"/>
+      <w:lvlText w:val=""/>
+      <w:lvlJc w:val="left"/>
+      <w:pPr>
+        <w:ind w:left="2880" w:hanging="360"/>
+      </w:pPr>
+      <w:rPr>
+        <w:rFonts w:ascii="Symbol" w:hAnsi="Symbol" w:hint="default"/>
+      </w:rPr>
+    </w:lvl>
+    <w:lvl w:ilvl="4" w:tplc="04090003" w:tentative="1">
+      <w:start w:val="1"/>
+      <w:numFmt w:val="bullet"/>
+      <w:lvlText w:val="o"/>
+      <w:lvlJc w:val="left"/>
+      <w:pPr>
+        <w:ind w:left="3600" w:hanging="360"/>
+      </w:pPr>
+      <w:rPr>
+        <w:rFonts w:ascii="Courier New" w:hAnsi="Courier New" w:cs="Courier New" w:hint="default"/>
+      </w:rPr>
+    </w:lvl>
+    <w:lvl w:ilvl="5" w:tplc="04090005" w:tentative="1">
+      <w:start w:val="1"/>
+      <w:numFmt w:val="bullet"/>
+      <w:lvlText w:val=""/>
+      <w:lvlJc w:val="left"/>
+      <w:pPr>
+        <w:ind w:left="4320" w:hanging="360"/>
+      </w:pPr>
+      <w:rPr>
+        <w:rFonts w:ascii="Wingdings" w:hAnsi="Wingdings" w:hint="default"/>
+      </w:rPr>
+    </w:lvl>
+    <w:lvl w:ilvl="6" w:tplc="04090001" w:tentative="1">
+      <w:start w:val="1"/>
+      <w:numFmt w:val="bullet"/>
+      <w:lvlText w:val=""/>
+      <w:lvlJc w:val="left"/>
+      <w:pPr>
+        <w:ind w:left="5040" w:hanging="360"/>
+      </w:pPr>
+      <w:rPr>
+        <w:rFonts w:ascii="Symbol" w:hAnsi="Symbol" w:hint="default"/>
+      </w:rPr>
+    </w:lvl>
+    <w:lvl w:ilvl="7" w:tplc="04090003" w:tentative="1">
+      <w:start w:val="1"/>
+      <w:numFmt w:val="bullet"/>
+      <w:lvlText w:val="o"/>
+      <w:lvlJc w:val="left"/>
+      <w:pPr>
+        <w:ind w:left="5760" w:hanging="360"/>
+      </w:pPr>
+      <w:rPr>
+        <w:rFonts w:ascii="Courier New" w:hAnsi="Courier New" w:cs="Courier New" w:hint="default"/>
+      </w:rPr>
+    </w:lvl>
+    <w:lvl w:ilvl="8" w:tplc="04090005" w:tentative="1">
+      <w:start w:val="1"/>
+      <w:numFmt w:val="bullet"/>
+      <w:lvlText w:val=""/>
+      <w:lvlJc w:val="left"/>
+      <w:pPr>
+        <w:ind w:left="6480" w:hanging="360"/>
+      </w:pPr>
+      <w:rPr>
+        <w:rFonts w:ascii="Wingdings" w:hAnsi="Wingdings" w:hint="default"/>
+      </w:rPr>
+    </w:lvl>
+  </w:abstractNum>
+  <w:abstractNum w:abstractNumId="1">
+    <w:nsid w:val="1761233D"/>
+    <w:multiLevelType w:val="hybridMultilevel"/>
+    <w:tmpl w:val="041ABF20"/>
+    <w:lvl w:ilvl="0" w:tplc="04090001">
+      <w:start w:val="1"/>
+      <w:numFmt w:val="bullet"/>
+      <w:lvlText w:val=""/>
+      <w:lvlJc w:val="left"/>
+      <w:pPr>
+        <w:ind w:left="720" w:hanging="360"/>
+      </w:pPr>
+      <w:rPr>
+        <w:rFonts w:ascii="Symbol" w:hAnsi="Symbol" w:hint="default"/>
+      </w:rPr>
+    </w:lvl>
+    <w:lvl w:ilvl="1" w:tplc="04090003" w:tentative="1">
+      <w:start w:val="1"/>
+      <w:numFmt w:val="bullet"/>
+      <w:lvlText w:val="o"/>
+      <w:lvlJc w:val="left"/>
+      <w:pPr>
+        <w:ind w:left="1440" w:hanging="360"/>
+      </w:pPr>
+      <w:rPr>
+        <w:rFonts w:ascii="Courier New" w:hAnsi="Courier New" w:cs="Courier New" w:hint="default"/>
+      </w:rPr>
+    </w:lvl>
+    <w:lvl w:ilvl="2" w:tplc="04090005" w:tentative="1">
+      <w:start w:val="1"/>
+      <w:numFmt w:val="bullet"/>
+      <w:lvlText w:val=""/>
+      <w:lvlJc w:val="left"/>
+      <w:pPr>
+        <w:ind w:left="2160" w:hanging="360"/>
+      </w:pPr>
+      <w:rPr>
+        <w:rFonts w:ascii="Wingdings" w:hAnsi="Wingdings" w:hint="default"/>
+      </w:rPr>
+    </w:lvl>
+    <w:lvl w:ilvl="3" w:tplc="04090001" w:tentative="1">
+      <w:start w:val="1"/>
+      <w:numFmt w:val="bullet"/>
+      <w:lvlText w:val=""/>
+      <w:lvlJc w:val="left"/>
+      <w:pPr>
+        <w:ind w:left="2880" w:hanging="360"/>
+      </w:pPr>
+      <w:rPr>
+        <w:rFonts w:ascii="Symbol" w:hAnsi="Symbol" w:hint="default"/>
+      </w:rPr>
+    </w:lvl>
+    <w:lvl w:ilvl="4" w:tplc="04090003" w:tentative="1">
+      <w:start w:val="1"/>
+      <w:numFmt w:val="bullet"/>
+      <w:lvlText w:val="o"/>
+      <w:lvlJc w:val="left"/>
+      <w:pPr>
+        <w:ind w:left="3600" w:hanging="360"/>
+      </w:pPr>
+      <w:rPr>
+        <w:rFonts w:ascii="Courier New" w:hAnsi="Courier New" w:cs="Courier New" w:hint="default"/>
+      </w:rPr>
+    </w:lvl>
+    <w:lvl w:ilvl="5" w:tplc="04090005" w:tentative="1">
+      <w:start w:val="1"/>
+      <w:numFmt w:val="bullet"/>
+      <w:lvlText w:val=""/>
+      <w:lvlJc w:val="left"/>
+      <w:pPr>
+        <w:ind w:left="4320" w:hanging="360"/>
+      </w:pPr>
+      <w:rPr>
+        <w:rFonts w:ascii="Wingdings" w:hAnsi="Wingdings" w:hint="default"/>
+      </w:rPr>
+    </w:lvl>
+    <w:lvl w:ilvl="6" w:tplc="04090001" w:tentative="1">
+      <w:start w:val="1"/>
+      <w:numFmt w:val="bullet"/>
+      <w:lvlText w:val=""/>
+      <w:lvlJc w:val="left"/>
+      <w:pPr>
+        <w:ind w:left="5040" w:hanging="360"/>
+      </w:pPr>
+      <w:rPr>
+        <w:rFonts w:ascii="Symbol" w:hAnsi="Symbol" w:hint="default"/>
+      </w:rPr>
+    </w:lvl>
+    <w:lvl w:ilvl="7" w:tplc="04090003" w:tentative="1">
+      <w:start w:val="1"/>
+      <w:numFmt w:val="bullet"/>
+      <w:lvlText w:val="o"/>
+      <w:lvlJc w:val="left"/>
+      <w:pPr>
+        <w:ind w:left="5760" w:hanging="360"/>
+      </w:pPr>
+      <w:rPr>
+        <w:rFonts w:ascii="Courier New" w:hAnsi="Courier New" w:cs="Courier New" w:hint="default"/>
+      </w:rPr>
+    </w:lvl>
+    <w:lvl w:ilvl="8" w:tplc="04090005" w:tentative="1">
+      <w:start w:val="1"/>
+      <w:numFmt w:val="bullet"/>
+      <w:lvlText w:val=""/>
+      <w:lvlJc w:val="left"/>
+      <w:pPr>
+        <w:ind w:left="6480" w:hanging="360"/>
+      </w:pPr>
+      <w:rPr>
+        <w:rFonts w:ascii="Wingdings" w:hAnsi="Wingdings" w:hint="default"/>
+      </w:rPr>
+    </w:lvl>
+  </w:abstractNum>
+  <w:abstractNum w:abstractNumId="2">
     <w:nsid w:val="17705646"/>
     <w:multiLevelType w:val="hybridMultilevel"/>
     <w:tmpl w:val="E7206436"/>
@@ -3887,7 +4694,96 @@
       </w:pPr>
     </w:lvl>
   </w:abstractNum>
-  <w:abstractNum w:abstractNumId="1">
+  <w:abstractNum w:abstractNumId="3">
+    <w:nsid w:val="5AAA7181"/>
+    <w:multiLevelType w:val="hybridMultilevel"/>
+    <w:tmpl w:val="2CEA9C18"/>
+    <w:lvl w:ilvl="0" w:tplc="8C200C74">
+      <w:start w:val="1"/>
+      <w:numFmt w:val="lowerLetter"/>
+      <w:lvlText w:val="%1."/>
+      <w:lvlJc w:val="left"/>
+      <w:pPr>
+        <w:ind w:left="1080" w:hanging="720"/>
+      </w:pPr>
+      <w:rPr>
+        <w:rFonts w:hint="default"/>
+      </w:rPr>
+    </w:lvl>
+    <w:lvl w:ilvl="1" w:tplc="04090019" w:tentative="1">
+      <w:start w:val="1"/>
+      <w:numFmt w:val="lowerLetter"/>
+      <w:lvlText w:val="%2."/>
+      <w:lvlJc w:val="left"/>
+      <w:pPr>
+        <w:ind w:left="1440" w:hanging="360"/>
+      </w:pPr>
+    </w:lvl>
+    <w:lvl w:ilvl="2" w:tplc="0409001B" w:tentative="1">
+      <w:start w:val="1"/>
+      <w:numFmt w:val="lowerRoman"/>
+      <w:lvlText w:val="%3."/>
+      <w:lvlJc w:val="right"/>
+      <w:pPr>
+        <w:ind w:left="2160" w:hanging="180"/>
+      </w:pPr>
+    </w:lvl>
+    <w:lvl w:ilvl="3" w:tplc="0409000F" w:tentative="1">
+      <w:start w:val="1"/>
+      <w:numFmt w:val="decimal"/>
+      <w:lvlText w:val="%4."/>
+      <w:lvlJc w:val="left"/>
+      <w:pPr>
+        <w:ind w:left="2880" w:hanging="360"/>
+      </w:pPr>
+    </w:lvl>
+    <w:lvl w:ilvl="4" w:tplc="04090019" w:tentative="1">
+      <w:start w:val="1"/>
+      <w:numFmt w:val="lowerLetter"/>
+      <w:lvlText w:val="%5."/>
+      <w:lvlJc w:val="left"/>
+      <w:pPr>
+        <w:ind w:left="3600" w:hanging="360"/>
+      </w:pPr>
+    </w:lvl>
+    <w:lvl w:ilvl="5" w:tplc="0409001B" w:tentative="1">
+      <w:start w:val="1"/>
+      <w:numFmt w:val="lowerRoman"/>
+      <w:lvlText w:val="%6."/>
+      <w:lvlJc w:val="right"/>
+      <w:pPr>
+        <w:ind w:left="4320" w:hanging="180"/>
+      </w:pPr>
+    </w:lvl>
+    <w:lvl w:ilvl="6" w:tplc="0409000F" w:tentative="1">
+      <w:start w:val="1"/>
+      <w:numFmt w:val="decimal"/>
+      <w:lvlText w:val="%7."/>
+      <w:lvlJc w:val="left"/>
+      <w:pPr>
+        <w:ind w:left="5040" w:hanging="360"/>
+      </w:pPr>
+    </w:lvl>
+    <w:lvl w:ilvl="7" w:tplc="04090019" w:tentative="1">
+      <w:start w:val="1"/>
+      <w:numFmt w:val="lowerLetter"/>
+      <w:lvlText w:val="%8."/>
+      <w:lvlJc w:val="left"/>
+      <w:pPr>
+        <w:ind w:left="5760" w:hanging="360"/>
+      </w:pPr>
+    </w:lvl>
+    <w:lvl w:ilvl="8" w:tplc="0409001B" w:tentative="1">
+      <w:start w:val="1"/>
+      <w:numFmt w:val="lowerRoman"/>
+      <w:lvlText w:val="%9."/>
+      <w:lvlJc w:val="right"/>
+      <w:pPr>
+        <w:ind w:left="6480" w:hanging="180"/>
+      </w:pPr>
+    </w:lvl>
+  </w:abstractNum>
+  <w:abstractNum w:abstractNumId="4">
     <w:nsid w:val="6B155B5F"/>
     <w:multiLevelType w:val="hybridMultilevel"/>
     <w:tmpl w:val="373AF88E"/>
@@ -3974,9 +4870,18 @@
     </w:lvl>
   </w:abstractNum>
   <w:num w:numId="1">
+    <w:abstractNumId w:val="4"/>
+  </w:num>
+  <w:num w:numId="2">
+    <w:abstractNumId w:val="2"/>
+  </w:num>
+  <w:num w:numId="3">
     <w:abstractNumId w:val="1"/>
   </w:num>
-  <w:num w:numId="2">
+  <w:num w:numId="4">
+    <w:abstractNumId w:val="3"/>
+  </w:num>
+  <w:num w:numId="5">
     <w:abstractNumId w:val="0"/>
   </w:num>
 </w:numbering>

</xml_diff>